<commit_message>
Marco - Update to the report.
</commit_message>
<xml_diff>
--- a/Relazione Progetto Compilatori2.docx
+++ b/Relazione Progetto Compilatori2.docx
@@ -164,7 +164,6 @@
         </w:rPr>
         <w:t xml:space="preserve">Istruzioni di dichiarazione di variabili, esclusivamente di tipo </w:t>
       </w:r>
-      <w:proofErr w:type="spellStart"/>
       <w:r>
         <w:rPr>
           <w:rFonts w:ascii="Courier New" w:hAnsi="Courier New" w:cs="Courier New"/>
@@ -173,7 +172,6 @@
         </w:rPr>
         <w:t>int</w:t>
       </w:r>
-      <w:proofErr w:type="spellEnd"/>
       <w:r>
         <w:rPr>
           <w:sz w:val="24"/>
@@ -235,46 +233,48 @@
         <w:rPr>
           <w:sz w:val="24"/>
           <w:szCs w:val="24"/>
-        </w:rPr>
-      </w:pPr>
-      <w:r>
-        <w:rPr>
-          <w:sz w:val="24"/>
-          <w:szCs w:val="24"/>
+          <w:lang w:val="en-US"/>
+        </w:rPr>
+      </w:pPr>
+      <w:r>
+        <w:rPr>
+          <w:sz w:val="24"/>
+          <w:szCs w:val="24"/>
+          <w:lang w:val="en-US"/>
         </w:rPr>
         <w:t xml:space="preserve">Istruzioni </w:t>
       </w:r>
-      <w:proofErr w:type="spellStart"/>
-      <w:r>
-        <w:rPr>
-          <w:rFonts w:ascii="Courier New" w:hAnsi="Courier New" w:cs="Courier New"/>
-          <w:sz w:val="24"/>
-          <w:szCs w:val="24"/>
+      <w:r>
+        <w:rPr>
+          <w:rFonts w:ascii="Courier New" w:hAnsi="Courier New" w:cs="Courier New"/>
+          <w:sz w:val="24"/>
+          <w:szCs w:val="24"/>
+          <w:lang w:val="en-US"/>
         </w:rPr>
         <w:t>if</w:t>
       </w:r>
-      <w:proofErr w:type="spellEnd"/>
-      <w:r>
-        <w:rPr>
-          <w:sz w:val="24"/>
-          <w:szCs w:val="24"/>
+      <w:r>
+        <w:rPr>
+          <w:sz w:val="24"/>
+          <w:szCs w:val="24"/>
+          <w:lang w:val="en-US"/>
         </w:rPr>
         <w:t xml:space="preserve">, </w:t>
       </w:r>
-      <w:proofErr w:type="spellStart"/>
-      <w:r>
-        <w:rPr>
-          <w:rFonts w:ascii="Courier New" w:hAnsi="Courier New" w:cs="Courier New"/>
-          <w:sz w:val="24"/>
-          <w:szCs w:val="24"/>
+      <w:r>
+        <w:rPr>
+          <w:rFonts w:ascii="Courier New" w:hAnsi="Courier New" w:cs="Courier New"/>
+          <w:sz w:val="24"/>
+          <w:szCs w:val="24"/>
+          <w:lang w:val="en-US"/>
         </w:rPr>
         <w:t>if</w:t>
       </w:r>
-      <w:proofErr w:type="spellEnd"/>
-      <w:r>
-        <w:rPr>
-          <w:sz w:val="24"/>
-          <w:szCs w:val="24"/>
+      <w:r>
+        <w:rPr>
+          <w:sz w:val="24"/>
+          <w:szCs w:val="24"/>
+          <w:lang w:val="en-US"/>
         </w:rPr>
         <w:t>-</w:t>
       </w:r>
@@ -283,6 +283,7 @@
           <w:rFonts w:ascii="Courier New" w:hAnsi="Courier New" w:cs="Courier New"/>
           <w:sz w:val="24"/>
           <w:szCs w:val="24"/>
+          <w:lang w:val="en-US"/>
         </w:rPr>
         <w:t>else</w:t>
       </w:r>
@@ -290,23 +291,24 @@
         <w:rPr>
           <w:sz w:val="24"/>
           <w:szCs w:val="24"/>
+          <w:lang w:val="en-US"/>
         </w:rPr>
         <w:t xml:space="preserve"> e </w:t>
       </w:r>
-      <w:proofErr w:type="spellStart"/>
-      <w:r>
-        <w:rPr>
-          <w:rFonts w:ascii="Courier New" w:hAnsi="Courier New" w:cs="Courier New"/>
-          <w:sz w:val="24"/>
-          <w:szCs w:val="24"/>
+      <w:r>
+        <w:rPr>
+          <w:rFonts w:ascii="Courier New" w:hAnsi="Courier New" w:cs="Courier New"/>
+          <w:sz w:val="24"/>
+          <w:szCs w:val="24"/>
+          <w:lang w:val="en-US"/>
         </w:rPr>
         <w:t>while</w:t>
       </w:r>
-      <w:proofErr w:type="spellEnd"/>
-      <w:r>
-        <w:rPr>
-          <w:sz w:val="24"/>
-          <w:szCs w:val="24"/>
+      <w:r>
+        <w:rPr>
+          <w:sz w:val="24"/>
+          <w:szCs w:val="24"/>
+          <w:lang w:val="en-US"/>
         </w:rPr>
         <w:t>.</w:t>
       </w:r>
@@ -397,7 +399,6 @@
         </w:rPr>
         <w:t xml:space="preserve">Nonostante sia possibile dichiarare solamente variabili di tipo </w:t>
       </w:r>
-      <w:proofErr w:type="spellStart"/>
       <w:r>
         <w:rPr>
           <w:rFonts w:ascii="Courier New" w:hAnsi="Courier New" w:cs="Courier New"/>
@@ -406,7 +407,6 @@
         </w:rPr>
         <w:t>int</w:t>
       </w:r>
-      <w:proofErr w:type="spellEnd"/>
       <w:r>
         <w:rPr>
           <w:sz w:val="24"/>
@@ -449,7 +449,6 @@
         </w:rPr>
         <w:t xml:space="preserve"> le parole chiave </w:t>
       </w:r>
-      <w:proofErr w:type="spellStart"/>
       <w:r>
         <w:rPr>
           <w:rFonts w:ascii="Courier New" w:hAnsi="Courier New" w:cs="Courier New"/>
@@ -458,7 +457,6 @@
         </w:rPr>
         <w:t>true</w:t>
       </w:r>
-      <w:proofErr w:type="spellEnd"/>
       <w:r>
         <w:rPr>
           <w:sz w:val="24"/>
@@ -516,7 +514,6 @@
         </w:rPr>
         <w:t xml:space="preserve">, vengono impiegate nelle condizioni delle istruzioni </w:t>
       </w:r>
-      <w:proofErr w:type="spellStart"/>
       <w:r>
         <w:rPr>
           <w:rFonts w:ascii="Courier New" w:hAnsi="Courier New" w:cs="Courier New"/>
@@ -525,7 +522,6 @@
         </w:rPr>
         <w:t>if</w:t>
       </w:r>
-      <w:proofErr w:type="spellEnd"/>
       <w:r>
         <w:rPr>
           <w:sz w:val="24"/>
@@ -533,7 +529,6 @@
         </w:rPr>
         <w:t xml:space="preserve"> e </w:t>
       </w:r>
-      <w:proofErr w:type="spellStart"/>
       <w:r>
         <w:rPr>
           <w:rFonts w:ascii="Courier New" w:hAnsi="Courier New" w:cs="Courier New"/>
@@ -542,7 +537,6 @@
         </w:rPr>
         <w:t>while</w:t>
       </w:r>
-      <w:proofErr w:type="spellEnd"/>
       <w:r>
         <w:rPr>
           <w:rFonts w:ascii="Courier New" w:hAnsi="Courier New" w:cs="Courier New"/>
@@ -558,33 +552,13 @@
         </w:rPr>
         <w:t xml:space="preserve"> e possono essere argomento della funzione </w:t>
       </w:r>
-      <w:proofErr w:type="spellStart"/>
-      <w:proofErr w:type="gramStart"/>
-      <w:r>
-        <w:rPr>
-          <w:rFonts w:ascii="Courier New" w:hAnsi="Courier New" w:cs="Courier New"/>
-          <w:sz w:val="24"/>
-          <w:szCs w:val="24"/>
-        </w:rPr>
-        <w:t>print</w:t>
-      </w:r>
-      <w:proofErr w:type="spellEnd"/>
-      <w:r>
-        <w:rPr>
-          <w:rFonts w:ascii="Courier New" w:hAnsi="Courier New" w:cs="Courier New"/>
-          <w:sz w:val="24"/>
-          <w:szCs w:val="24"/>
-        </w:rPr>
-        <w:t>(</w:t>
-      </w:r>
-      <w:proofErr w:type="gramEnd"/>
-      <w:r>
-        <w:rPr>
-          <w:rFonts w:ascii="Courier New" w:hAnsi="Courier New" w:cs="Courier New"/>
-          <w:sz w:val="24"/>
-          <w:szCs w:val="24"/>
-        </w:rPr>
-        <w:t>)</w:t>
+      <w:r>
+        <w:rPr>
+          <w:rFonts w:ascii="Courier New" w:hAnsi="Courier New" w:cs="Courier New"/>
+          <w:sz w:val="24"/>
+          <w:szCs w:val="24"/>
+        </w:rPr>
+        <w:t>print()</w:t>
       </w:r>
       <w:r>
         <w:rPr>
@@ -614,7 +588,6 @@
         </w:rPr>
         <w:t xml:space="preserve">Esistono due parole chiave </w:t>
       </w:r>
-      <w:proofErr w:type="spellStart"/>
       <w:r>
         <w:rPr>
           <w:rFonts w:ascii="Courier New" w:hAnsi="Courier New" w:cs="Courier New"/>
@@ -623,7 +596,6 @@
         </w:rPr>
         <w:t>true</w:t>
       </w:r>
-      <w:proofErr w:type="spellEnd"/>
       <w:r>
         <w:rPr>
           <w:sz w:val="24"/>
@@ -709,15 +681,7 @@
           <w:sz w:val="24"/>
           <w:szCs w:val="24"/>
         </w:rPr>
-        <w:t xml:space="preserve"> </w:t>
-      </w:r>
-      <w:proofErr w:type="gramStart"/>
-      <w:r>
-        <w:rPr>
-          <w:sz w:val="24"/>
-          <w:szCs w:val="24"/>
-        </w:rPr>
-        <w:t xml:space="preserve">e </w:t>
+        <w:t xml:space="preserve"> e </w:t>
       </w:r>
       <w:r>
         <w:rPr>
@@ -727,7 +691,6 @@
         </w:rPr>
         <w:t>!</w:t>
       </w:r>
-      <w:proofErr w:type="gramEnd"/>
       <w:r>
         <w:rPr>
           <w:sz w:val="24"/>
@@ -765,7 +728,6 @@
         </w:rPr>
         <w:t xml:space="preserve"> e </w:t>
       </w:r>
-      <w:proofErr w:type="spellStart"/>
       <w:r>
         <w:rPr>
           <w:rFonts w:ascii="Courier New" w:hAnsi="Courier New" w:cs="Courier New"/>
@@ -774,7 +736,6 @@
         </w:rPr>
         <w:t>not</w:t>
       </w:r>
-      <w:proofErr w:type="spellEnd"/>
       <w:r>
         <w:rPr>
           <w:sz w:val="24"/>
@@ -859,8 +820,6 @@
         </w:rPr>
         <w:t xml:space="preserve">la funzione </w:t>
       </w:r>
-      <w:proofErr w:type="spellStart"/>
-      <w:proofErr w:type="gramStart"/>
       <w:r>
         <w:rPr>
           <w:rFonts w:ascii="Courier New" w:hAnsi="Courier New" w:cs="Courier New"/>
@@ -869,23 +828,13 @@
         </w:rPr>
         <w:t>print</w:t>
       </w:r>
-      <w:proofErr w:type="spellEnd"/>
-      <w:r>
-        <w:rPr>
-          <w:rFonts w:ascii="Courier New" w:hAnsi="Courier New" w:cs="Courier New"/>
-          <w:sz w:val="24"/>
-          <w:szCs w:val="24"/>
-        </w:rPr>
-        <w:t>(</w:t>
-      </w:r>
-      <w:proofErr w:type="gramEnd"/>
-      <w:r>
-        <w:rPr>
-          <w:rFonts w:ascii="Courier New" w:hAnsi="Courier New" w:cs="Courier New"/>
-          <w:sz w:val="24"/>
-          <w:szCs w:val="24"/>
-        </w:rPr>
-        <w:t>)</w:t>
+      <w:r>
+        <w:rPr>
+          <w:rFonts w:ascii="Courier New" w:hAnsi="Courier New" w:cs="Courier New"/>
+          <w:sz w:val="24"/>
+          <w:szCs w:val="24"/>
+        </w:rPr>
+        <w:t>()</w:t>
       </w:r>
       <w:r>
         <w:rPr>
@@ -899,23 +848,7 @@
           <w:sz w:val="24"/>
           <w:szCs w:val="24"/>
         </w:rPr>
-        <w:t xml:space="preserve">nvece di usare una funzione di libreria come </w:t>
-      </w:r>
-      <w:proofErr w:type="spellStart"/>
-      <w:r>
-        <w:rPr>
-          <w:sz w:val="24"/>
-          <w:szCs w:val="24"/>
-        </w:rPr>
-        <w:t>printf</w:t>
-      </w:r>
-      <w:proofErr w:type="spellEnd"/>
-      <w:r>
-        <w:rPr>
-          <w:sz w:val="24"/>
-          <w:szCs w:val="24"/>
-        </w:rPr>
-        <w:t>()</w:t>
+        <w:t>nvece di usare una funzione di libreria come printf()</w:t>
       </w:r>
       <w:r>
         <w:rPr>
@@ -1317,31 +1250,32 @@
           <w:sz w:val="24"/>
           <w:szCs w:val="24"/>
         </w:rPr>
-        <w:t xml:space="preserve"> e vengono riconosciute le stringhe sia comprese tra apici (‘…’) che tra </w:t>
-      </w:r>
-      <w:proofErr w:type="gramStart"/>
-      <w:r>
-        <w:rPr>
-          <w:sz w:val="24"/>
-          <w:szCs w:val="24"/>
-        </w:rPr>
-        <w:t>virgolette(</w:t>
-      </w:r>
-      <w:proofErr w:type="gramEnd"/>
-      <w:r>
-        <w:rPr>
-          <w:sz w:val="24"/>
-          <w:szCs w:val="24"/>
-        </w:rPr>
-        <w:t>“…”)</w:t>
-      </w:r>
-      <w:r>
-        <w:rPr>
+        <w:t xml:space="preserve"> </w:t>
+      </w:r>
+      <w:r>
+        <w:rPr>
+          <w:color w:val="FF0000"/>
+          <w:sz w:val="24"/>
+          <w:szCs w:val="24"/>
+        </w:rPr>
+        <w:t>e vengono riconosciute le stringhe sia comprese tra apici (‘…’) che tra virgolette(“…”)</w:t>
+      </w:r>
+      <w:r>
+        <w:rPr>
+          <w:color w:val="FF0000"/>
           <w:sz w:val="24"/>
           <w:szCs w:val="24"/>
         </w:rPr>
         <w:t>.</w:t>
       </w:r>
+      <w:r>
+        <w:rPr>
+          <w:color w:val="FF0000"/>
+          <w:sz w:val="24"/>
+          <w:szCs w:val="24"/>
+        </w:rPr>
+        <w:t xml:space="preserve"> OK MA CHE NE FACCIAMO DELLE STRINGHE?</w:t>
+      </w:r>
     </w:p>
     <w:p>
       <w:pPr>
@@ -1423,7 +1357,6 @@
         </w:rPr>
         <w:t xml:space="preserve"> è il medesimo, la </w:t>
       </w:r>
-      <w:proofErr w:type="spellStart"/>
       <w:r>
         <w:rPr>
           <w:i/>
@@ -1433,45 +1366,12 @@
         </w:rPr>
         <w:t>struct</w:t>
       </w:r>
-      <w:proofErr w:type="spellEnd"/>
-      <w:r>
-        <w:rPr>
-          <w:sz w:val="24"/>
-          <w:szCs w:val="24"/>
-        </w:rPr>
-        <w:t xml:space="preserve"> “</w:t>
-      </w:r>
-      <w:proofErr w:type="spellStart"/>
-      <w:r>
-        <w:rPr>
-          <w:sz w:val="24"/>
-          <w:szCs w:val="24"/>
-        </w:rPr>
-        <w:t>address</w:t>
-      </w:r>
-      <w:proofErr w:type="spellEnd"/>
-      <w:r>
-        <w:rPr>
-          <w:sz w:val="24"/>
-          <w:szCs w:val="24"/>
-        </w:rPr>
-        <w:t xml:space="preserve">”. In questo modo la loro gestione in Bison si semplifica notevolmente, potendo assegnare un valore solamente a quei campi di interesse per </w:t>
-      </w:r>
-      <w:proofErr w:type="gramStart"/>
-      <w:r>
-        <w:rPr>
-          <w:sz w:val="24"/>
-          <w:szCs w:val="24"/>
-        </w:rPr>
-        <w:t>il</w:t>
-      </w:r>
-      <w:proofErr w:type="gramEnd"/>
-      <w:r>
-        <w:rPr>
-          <w:sz w:val="24"/>
-          <w:szCs w:val="24"/>
-        </w:rPr>
-        <w:t xml:space="preserve"> specifico token o simbolo non terminale della grammatica ed ignorando i rimanenti.</w:t>
+      <w:r>
+        <w:rPr>
+          <w:sz w:val="24"/>
+          <w:szCs w:val="24"/>
+        </w:rPr>
+        <w:t xml:space="preserve"> “address”. In questo modo la loro gestione in Bison si semplifica notevolmente, potendo assegnare un valore solamente a quei campi di interesse per il specifico token o simbolo non terminale della grammatica ed ignorando i rimanenti.</w:t>
       </w:r>
       <w:r>
         <w:rPr>
@@ -1487,7 +1387,6 @@
         </w:rPr>
         <w:t xml:space="preserve"> </w:t>
       </w:r>
-      <w:proofErr w:type="spellStart"/>
       <w:r>
         <w:rPr>
           <w:i/>
@@ -1497,29 +1396,12 @@
         </w:rPr>
         <w:t>struct</w:t>
       </w:r>
-      <w:proofErr w:type="spellEnd"/>
-      <w:r>
-        <w:rPr>
-          <w:sz w:val="24"/>
-          <w:szCs w:val="24"/>
-        </w:rPr>
-        <w:t xml:space="preserve"> “</w:t>
-      </w:r>
-      <w:proofErr w:type="spellStart"/>
-      <w:r>
-        <w:rPr>
-          <w:sz w:val="24"/>
-          <w:szCs w:val="24"/>
-        </w:rPr>
-        <w:t>address</w:t>
-      </w:r>
-      <w:proofErr w:type="spellEnd"/>
-      <w:r>
-        <w:rPr>
-          <w:sz w:val="24"/>
-          <w:szCs w:val="24"/>
-        </w:rPr>
-        <w:t>”</w:t>
+      <w:r>
+        <w:rPr>
+          <w:sz w:val="24"/>
+          <w:szCs w:val="24"/>
+        </w:rPr>
+        <w:t xml:space="preserve"> “address”</w:t>
       </w:r>
       <w:r>
         <w:rPr>
@@ -1549,7 +1431,6 @@
           <w:szCs w:val="24"/>
         </w:rPr>
       </w:pPr>
-      <w:proofErr w:type="spellStart"/>
       <w:r>
         <w:rPr>
           <w:sz w:val="24"/>
@@ -1557,13 +1438,33 @@
         </w:rPr>
         <w:t>addr</w:t>
       </w:r>
-      <w:proofErr w:type="spellEnd"/>
-      <w:r>
-        <w:rPr>
-          <w:sz w:val="24"/>
-          <w:szCs w:val="24"/>
-        </w:rPr>
-        <w:t>: contiene il nome della variabile o della variabile temporanea in cui è memorizzato il valore dell’espressione considerata</w:t>
+      <w:r>
+        <w:rPr>
+          <w:sz w:val="24"/>
+          <w:szCs w:val="24"/>
+        </w:rPr>
+        <w:t>: contiene il nome della variabile o della variabile temporanea in cui è memorizzato il valore del</w:t>
+      </w:r>
+      <w:r>
+        <w:rPr>
+          <w:sz w:val="24"/>
+          <w:szCs w:val="24"/>
+        </w:rPr>
+        <w:t xml:space="preserve"> token/simbolo</w:t>
+      </w:r>
+      <w:r>
+        <w:rPr>
+          <w:sz w:val="24"/>
+          <w:szCs w:val="24"/>
+        </w:rPr>
+        <w:t xml:space="preserve"> considerat</w:t>
+      </w:r>
+      <w:r>
+        <w:rPr>
+          <w:sz w:val="24"/>
+          <w:szCs w:val="24"/>
+        </w:rPr>
+        <w:t>o</w:t>
       </w:r>
       <w:r>
         <w:rPr>
@@ -1586,7 +1487,6 @@
           <w:szCs w:val="24"/>
         </w:rPr>
       </w:pPr>
-      <w:proofErr w:type="spellStart"/>
       <w:r>
         <w:rPr>
           <w:sz w:val="24"/>
@@ -1594,7 +1494,6 @@
         </w:rPr>
         <w:t>type</w:t>
       </w:r>
-      <w:proofErr w:type="spellEnd"/>
       <w:r>
         <w:rPr>
           <w:sz w:val="24"/>
@@ -1616,7 +1515,6 @@
         </w:rPr>
         <w:t xml:space="preserve"> di dichiarazione di variabili e può assumere esclusivamente il valore </w:t>
       </w:r>
-      <w:proofErr w:type="spellStart"/>
       <w:r>
         <w:rPr>
           <w:rFonts w:ascii="Courier New" w:hAnsi="Courier New" w:cs="Courier New"/>
@@ -1625,7 +1523,6 @@
         </w:rPr>
         <w:t>int</w:t>
       </w:r>
-      <w:proofErr w:type="spellEnd"/>
       <w:r>
         <w:rPr>
           <w:sz w:val="24"/>
@@ -1647,7 +1544,6 @@
           <w:szCs w:val="24"/>
         </w:rPr>
       </w:pPr>
-      <w:proofErr w:type="spellStart"/>
       <w:r>
         <w:rPr>
           <w:sz w:val="24"/>
@@ -1660,17 +1556,8 @@
           <w:sz w:val="24"/>
           <w:szCs w:val="24"/>
         </w:rPr>
-        <w:t>_label</w:t>
-      </w:r>
-      <w:proofErr w:type="spellEnd"/>
-      <w:r>
-        <w:rPr>
-          <w:sz w:val="24"/>
-          <w:szCs w:val="24"/>
-        </w:rPr>
-        <w:t xml:space="preserve">: contiene il nome di una etichetta che punta alla prima istruzione che segue l’istruzione </w:t>
-      </w:r>
-      <w:proofErr w:type="spellStart"/>
+        <w:t xml:space="preserve">_label: contiene il nome di una etichetta che punta alla prima istruzione che segue l’istruzione </w:t>
+      </w:r>
       <w:r>
         <w:rPr>
           <w:rFonts w:ascii="Courier New" w:hAnsi="Courier New" w:cs="Courier New"/>
@@ -1679,7 +1566,6 @@
         </w:rPr>
         <w:t>if</w:t>
       </w:r>
-      <w:proofErr w:type="spellEnd"/>
       <w:r>
         <w:rPr>
           <w:sz w:val="24"/>
@@ -1687,7 +1573,6 @@
         </w:rPr>
         <w:t xml:space="preserve"> o </w:t>
       </w:r>
-      <w:proofErr w:type="spellStart"/>
       <w:r>
         <w:rPr>
           <w:rFonts w:ascii="Courier New" w:hAnsi="Courier New" w:cs="Courier New"/>
@@ -1696,7 +1581,6 @@
         </w:rPr>
         <w:t>while</w:t>
       </w:r>
-      <w:proofErr w:type="spellEnd"/>
       <w:r>
         <w:rPr>
           <w:sz w:val="24"/>
@@ -1718,7 +1602,6 @@
           <w:szCs w:val="24"/>
         </w:rPr>
       </w:pPr>
-      <w:proofErr w:type="spellStart"/>
       <w:r>
         <w:rPr>
           <w:sz w:val="24"/>
@@ -1731,17 +1614,8 @@
           <w:sz w:val="24"/>
           <w:szCs w:val="24"/>
         </w:rPr>
-        <w:t>rue_label</w:t>
-      </w:r>
-      <w:proofErr w:type="spellEnd"/>
-      <w:r>
-        <w:rPr>
-          <w:sz w:val="24"/>
-          <w:szCs w:val="24"/>
-        </w:rPr>
-        <w:t xml:space="preserve">: contiene il nome di una etichetta che punta alle istruzioni da eseguire qualora la condizione di una istruzione </w:t>
-      </w:r>
-      <w:proofErr w:type="spellStart"/>
+        <w:t xml:space="preserve">rue_label: contiene il nome di una etichetta che punta alle istruzioni da eseguire qualora la condizione di una istruzione </w:t>
+      </w:r>
       <w:r>
         <w:rPr>
           <w:rFonts w:ascii="Courier New" w:hAnsi="Courier New" w:cs="Courier New"/>
@@ -1750,7 +1624,6 @@
         </w:rPr>
         <w:t>if</w:t>
       </w:r>
-      <w:proofErr w:type="spellEnd"/>
       <w:r>
         <w:rPr>
           <w:sz w:val="24"/>
@@ -1758,7 +1631,6 @@
         </w:rPr>
         <w:t xml:space="preserve"> o </w:t>
       </w:r>
-      <w:proofErr w:type="spellStart"/>
       <w:r>
         <w:rPr>
           <w:rFonts w:ascii="Courier New" w:hAnsi="Courier New" w:cs="Courier New"/>
@@ -1767,7 +1639,6 @@
         </w:rPr>
         <w:t>while</w:t>
       </w:r>
-      <w:proofErr w:type="spellEnd"/>
       <w:r>
         <w:rPr>
           <w:sz w:val="24"/>
@@ -1789,7 +1660,6 @@
           <w:szCs w:val="24"/>
         </w:rPr>
       </w:pPr>
-      <w:proofErr w:type="spellStart"/>
       <w:r>
         <w:rPr>
           <w:sz w:val="24"/>
@@ -1802,15 +1672,7 @@
           <w:sz w:val="24"/>
           <w:szCs w:val="24"/>
         </w:rPr>
-        <w:t>alse_label</w:t>
-      </w:r>
-      <w:proofErr w:type="spellEnd"/>
-      <w:r>
-        <w:rPr>
-          <w:sz w:val="24"/>
-          <w:szCs w:val="24"/>
-        </w:rPr>
-        <w:t xml:space="preserve">: contiene il nome di una etichetta che punta alle istruzioni da eseguire </w:t>
+        <w:t xml:space="preserve">alse_label: contiene il nome di una etichetta che punta alle istruzioni da eseguire </w:t>
       </w:r>
       <w:r>
         <w:rPr>
@@ -1826,7 +1688,6 @@
         </w:rPr>
         <w:t xml:space="preserve"> la condizione di una istruzione </w:t>
       </w:r>
-      <w:proofErr w:type="spellStart"/>
       <w:r>
         <w:rPr>
           <w:rFonts w:ascii="Courier New" w:hAnsi="Courier New" w:cs="Courier New"/>
@@ -1835,7 +1696,6 @@
         </w:rPr>
         <w:t>if</w:t>
       </w:r>
-      <w:proofErr w:type="spellEnd"/>
       <w:r>
         <w:rPr>
           <w:sz w:val="24"/>
@@ -1857,7 +1717,6 @@
           <w:szCs w:val="24"/>
         </w:rPr>
       </w:pPr>
-      <w:proofErr w:type="spellStart"/>
       <w:r>
         <w:rPr>
           <w:sz w:val="24"/>
@@ -1870,17 +1729,8 @@
           <w:sz w:val="24"/>
           <w:szCs w:val="24"/>
         </w:rPr>
-        <w:t>_label</w:t>
-      </w:r>
-      <w:proofErr w:type="spellEnd"/>
-      <w:r>
-        <w:rPr>
-          <w:sz w:val="24"/>
-          <w:szCs w:val="24"/>
-        </w:rPr>
-        <w:t xml:space="preserve">: contiene il nome di una etichetta che punta alle istruzioni da eseguire per valutare la condizione di una istruzione </w:t>
-      </w:r>
-      <w:proofErr w:type="spellStart"/>
+        <w:t xml:space="preserve">_label: contiene il nome di una etichetta che punta alle istruzioni da eseguire per valutare la condizione di una istruzione </w:t>
+      </w:r>
       <w:r>
         <w:rPr>
           <w:rFonts w:ascii="Courier New" w:hAnsi="Courier New" w:cs="Courier New"/>
@@ -1889,7 +1739,6 @@
         </w:rPr>
         <w:t>while</w:t>
       </w:r>
-      <w:proofErr w:type="spellEnd"/>
       <w:r>
         <w:rPr>
           <w:sz w:val="24"/>
@@ -1936,9 +1785,15 @@
           <w:sz w:val="24"/>
           <w:szCs w:val="24"/>
         </w:rPr>
-        <w:t xml:space="preserve">symbol </w:t>
-      </w:r>
-      <w:proofErr w:type="spellStart"/>
+        <w:t>symbol table</w:t>
+      </w:r>
+      <w:r>
+        <w:rPr>
+          <w:sz w:val="24"/>
+          <w:szCs w:val="24"/>
+        </w:rPr>
+        <w:t xml:space="preserve"> abbiamo sfruttato l’implementazione </w:t>
+      </w:r>
       <w:r>
         <w:rPr>
           <w:i/>
@@ -1946,15 +1801,14 @@
           <w:sz w:val="24"/>
           <w:szCs w:val="24"/>
         </w:rPr>
-        <w:t>table</w:t>
-      </w:r>
-      <w:proofErr w:type="spellEnd"/>
-      <w:r>
-        <w:rPr>
-          <w:sz w:val="24"/>
-          <w:szCs w:val="24"/>
-        </w:rPr>
-        <w:t xml:space="preserve"> abbiamo sfruttato l’implementazione </w:t>
+        <w:t>open-source</w:t>
+      </w:r>
+      <w:r>
+        <w:rPr>
+          <w:sz w:val="24"/>
+          <w:szCs w:val="24"/>
+        </w:rPr>
+        <w:t xml:space="preserve"> di una </w:t>
       </w:r>
       <w:r>
         <w:rPr>
@@ -1963,16 +1817,90 @@
           <w:sz w:val="24"/>
           <w:szCs w:val="24"/>
         </w:rPr>
-        <w:t>open-source</w:t>
-      </w:r>
-      <w:r>
-        <w:rPr>
-          <w:sz w:val="24"/>
-          <w:szCs w:val="24"/>
-        </w:rPr>
-        <w:t xml:space="preserve"> di una </w:t>
-      </w:r>
-      <w:proofErr w:type="spellStart"/>
+        <w:t>hash table</w:t>
+      </w:r>
+      <w:r>
+        <w:rPr>
+          <w:sz w:val="24"/>
+          <w:szCs w:val="24"/>
+        </w:rPr>
+        <w:t xml:space="preserve"> in C di Troy D. Hadson (file “uthash.h”)</w:t>
+      </w:r>
+      <w:r>
+        <w:rPr>
+          <w:sz w:val="24"/>
+          <w:szCs w:val="24"/>
+        </w:rPr>
+        <w:t xml:space="preserve"> </w:t>
+      </w:r>
+      <w:r>
+        <w:rPr>
+          <w:sz w:val="24"/>
+          <w:szCs w:val="24"/>
+          <w:vertAlign w:val="superscript"/>
+        </w:rPr>
+        <w:t>[1]</w:t>
+      </w:r>
+      <w:r>
+        <w:rPr>
+          <w:sz w:val="24"/>
+          <w:szCs w:val="24"/>
+        </w:rPr>
+        <w:t xml:space="preserve">. Per non complicare </w:t>
+      </w:r>
+      <w:r>
+        <w:rPr>
+          <w:sz w:val="24"/>
+          <w:szCs w:val="24"/>
+        </w:rPr>
+        <w:t>eccessivamente</w:t>
+      </w:r>
+      <w:r>
+        <w:rPr>
+          <w:sz w:val="24"/>
+          <w:szCs w:val="24"/>
+        </w:rPr>
+        <w:t xml:space="preserve"> il nostro progetto, abbiamo deciso di non considerare il ciclo di vita delle variabili; in questo modo una variabile sarà </w:t>
+      </w:r>
+      <w:r>
+        <w:rPr>
+          <w:sz w:val="24"/>
+          <w:szCs w:val="24"/>
+        </w:rPr>
+        <w:t xml:space="preserve">sempre </w:t>
+      </w:r>
+      <w:r>
+        <w:rPr>
+          <w:sz w:val="24"/>
+          <w:szCs w:val="24"/>
+        </w:rPr>
+        <w:t>visibile dal punto in cui viene dichiarata fino al termine del programma.</w:t>
+      </w:r>
+    </w:p>
+    <w:p>
+      <w:pPr>
+        <w:jc w:val="both"/>
+        <w:rPr>
+          <w:sz w:val="24"/>
+          <w:szCs w:val="24"/>
+        </w:rPr>
+      </w:pPr>
+    </w:p>
+    <w:p>
+      <w:pPr>
+        <w:jc w:val="both"/>
+        <w:rPr>
+          <w:sz w:val="24"/>
+          <w:szCs w:val="24"/>
+        </w:rPr>
+      </w:pPr>
+      <w:r>
+        <w:rPr>
+          <w:sz w:val="24"/>
+          <w:szCs w:val="24"/>
+        </w:rPr>
+        <w:t xml:space="preserve">Per gestire la dichiarazione delle variabili e l’assegnazione del tipo corrispondente abbiamo utilizzato la tecnica dello </w:t>
+      </w:r>
       <w:r>
         <w:rPr>
           <w:i/>
@@ -1980,9 +1908,75 @@
           <w:sz w:val="24"/>
           <w:szCs w:val="24"/>
         </w:rPr>
-        <w:t>hash</w:t>
-      </w:r>
-      <w:proofErr w:type="spellEnd"/>
+        <w:t>stack</w:t>
+      </w:r>
+      <w:r>
+        <w:rPr>
+          <w:sz w:val="24"/>
+          <w:szCs w:val="24"/>
+        </w:rPr>
+        <w:t xml:space="preserve"> descritta in classe</w:t>
+      </w:r>
+      <w:r>
+        <w:rPr>
+          <w:sz w:val="24"/>
+          <w:szCs w:val="24"/>
+        </w:rPr>
+        <w:t>,</w:t>
+      </w:r>
+      <w:r>
+        <w:rPr>
+          <w:sz w:val="24"/>
+          <w:szCs w:val="24"/>
+        </w:rPr>
+        <w:t xml:space="preserve"> anche se l’unico tipo disponibile nel nostro linguaggio è il tipo intero. Questo metodo permette di semplificare la gestione di più tipi</w:t>
+      </w:r>
+      <w:r>
+        <w:rPr>
+          <w:sz w:val="24"/>
+          <w:szCs w:val="24"/>
+        </w:rPr>
+        <w:t xml:space="preserve"> di dato</w:t>
+      </w:r>
+      <w:r>
+        <w:rPr>
+          <w:sz w:val="24"/>
+          <w:szCs w:val="24"/>
+        </w:rPr>
+        <w:t>, qualora si</w:t>
+      </w:r>
+      <w:r>
+        <w:rPr>
+          <w:sz w:val="24"/>
+          <w:szCs w:val="24"/>
+        </w:rPr>
+        <w:t xml:space="preserve"> volesse estendere il linguaggio e renderlo più complesso.</w:t>
+      </w:r>
+    </w:p>
+    <w:p>
+      <w:pPr>
+        <w:jc w:val="both"/>
+        <w:rPr>
+          <w:sz w:val="24"/>
+          <w:szCs w:val="24"/>
+        </w:rPr>
+      </w:pPr>
+    </w:p>
+    <w:p>
+      <w:pPr>
+        <w:jc w:val="both"/>
+        <w:rPr>
+          <w:sz w:val="24"/>
+          <w:szCs w:val="24"/>
+        </w:rPr>
+      </w:pPr>
+      <w:r>
+        <w:rPr>
+          <w:sz w:val="24"/>
+          <w:szCs w:val="24"/>
+        </w:rPr>
+        <w:t xml:space="preserve">I campi </w:t>
+      </w:r>
       <w:r>
         <w:rPr>
           <w:i/>
@@ -1990,9 +1984,158 @@
           <w:sz w:val="24"/>
           <w:szCs w:val="24"/>
         </w:rPr>
+        <w:t>label</w:t>
+      </w:r>
+      <w:r>
+        <w:rPr>
+          <w:sz w:val="24"/>
+          <w:szCs w:val="24"/>
+        </w:rPr>
+        <w:t xml:space="preserve"> next_label, true_label, false_label e </w:t>
+      </w:r>
+      <w:r>
+        <w:rPr>
+          <w:sz w:val="24"/>
+          <w:szCs w:val="24"/>
+        </w:rPr>
+        <w:t>begin</w:t>
+      </w:r>
+      <w:r>
+        <w:rPr>
+          <w:sz w:val="24"/>
+          <w:szCs w:val="24"/>
+        </w:rPr>
+        <w:t xml:space="preserve">_label vengono generati solamente per le istruzioni che ne fanno uso, come le istruzioni </w:t>
+      </w:r>
+      <w:r>
+        <w:rPr>
+          <w:rFonts w:ascii="Courier New" w:hAnsi="Courier New" w:cs="Courier New"/>
+          <w:sz w:val="24"/>
+          <w:szCs w:val="24"/>
+        </w:rPr>
+        <w:t>if</w:t>
+      </w:r>
+      <w:r>
+        <w:rPr>
+          <w:sz w:val="24"/>
+          <w:szCs w:val="24"/>
+        </w:rPr>
+        <w:t xml:space="preserve"> e </w:t>
+      </w:r>
+      <w:r>
+        <w:rPr>
+          <w:rFonts w:ascii="Courier New" w:hAnsi="Courier New" w:cs="Courier New"/>
+          <w:sz w:val="24"/>
+          <w:szCs w:val="24"/>
+        </w:rPr>
+        <w:t>while</w:t>
+      </w:r>
+      <w:r>
+        <w:rPr>
+          <w:sz w:val="24"/>
+          <w:szCs w:val="24"/>
+        </w:rPr>
+        <w:t>, mentre vengono ignorat</w:t>
+      </w:r>
+      <w:r>
+        <w:rPr>
+          <w:sz w:val="24"/>
+          <w:szCs w:val="24"/>
+        </w:rPr>
+        <w:t>i</w:t>
+      </w:r>
+      <w:r>
+        <w:rPr>
+          <w:sz w:val="24"/>
+          <w:szCs w:val="24"/>
+        </w:rPr>
+        <w:t xml:space="preserve"> per tutte le altre istruzioni.</w:t>
+      </w:r>
+      <w:r>
+        <w:rPr>
+          <w:sz w:val="24"/>
+          <w:szCs w:val="24"/>
+        </w:rPr>
         <w:t xml:space="preserve"> </w:t>
       </w:r>
-      <w:proofErr w:type="spellStart"/>
+      <w:r>
+        <w:rPr>
+          <w:sz w:val="24"/>
+          <w:szCs w:val="24"/>
+        </w:rPr>
+        <w:t>In questo modo si evita di creare etichette inutilment</w:t>
+      </w:r>
+      <w:r>
+        <w:rPr>
+          <w:sz w:val="24"/>
+          <w:szCs w:val="24"/>
+        </w:rPr>
+        <w:t>e</w:t>
+      </w:r>
+      <w:r>
+        <w:rPr>
+          <w:sz w:val="24"/>
+          <w:szCs w:val="24"/>
+        </w:rPr>
+        <w:t xml:space="preserve"> quando non sono necessarie</w:t>
+      </w:r>
+      <w:r>
+        <w:rPr>
+          <w:sz w:val="24"/>
+          <w:szCs w:val="24"/>
+        </w:rPr>
+        <w:t>.</w:t>
+      </w:r>
+      <w:r>
+        <w:rPr>
+          <w:sz w:val="24"/>
+          <w:szCs w:val="24"/>
+        </w:rPr>
+        <w:t xml:space="preserve"> </w:t>
+      </w:r>
+      <w:r>
+        <w:rPr>
+          <w:sz w:val="24"/>
+          <w:szCs w:val="24"/>
+        </w:rPr>
+        <w:t>La loro gestione avviene tramite il passaggio di attributi ereditati</w:t>
+      </w:r>
+      <w:r>
+        <w:rPr>
+          <w:sz w:val="24"/>
+          <w:szCs w:val="24"/>
+        </w:rPr>
+        <w:t xml:space="preserve">: vengono creati tramite un non </w:t>
+      </w:r>
+      <w:r>
+        <w:rPr>
+          <w:sz w:val="24"/>
+          <w:szCs w:val="24"/>
+        </w:rPr>
+        <w:lastRenderedPageBreak/>
+        <w:t>terminale fittizio</w:t>
+      </w:r>
+      <w:r>
+        <w:rPr>
+          <w:sz w:val="24"/>
+          <w:szCs w:val="24"/>
+        </w:rPr>
+        <w:t xml:space="preserve"> </w:t>
+      </w:r>
+      <w:r>
+        <w:rPr>
+          <w:sz w:val="24"/>
+          <w:szCs w:val="24"/>
+        </w:rPr>
+        <w:t xml:space="preserve">e </w:t>
+      </w:r>
+      <w:r>
+        <w:rPr>
+          <w:sz w:val="24"/>
+          <w:szCs w:val="24"/>
+        </w:rPr>
+        <w:t xml:space="preserve">la loro stampa avviene tramite delle </w:t>
+      </w:r>
       <w:r>
         <w:rPr>
           <w:i/>
@@ -2000,122 +2143,21 @@
           <w:sz w:val="24"/>
           <w:szCs w:val="24"/>
         </w:rPr>
-        <w:t>table</w:t>
-      </w:r>
-      <w:proofErr w:type="spellEnd"/>
-      <w:r>
-        <w:rPr>
-          <w:sz w:val="24"/>
-          <w:szCs w:val="24"/>
-        </w:rPr>
-        <w:t xml:space="preserve"> in C di Troy D. </w:t>
-      </w:r>
-      <w:proofErr w:type="spellStart"/>
-      <w:r>
-        <w:rPr>
-          <w:sz w:val="24"/>
-          <w:szCs w:val="24"/>
-        </w:rPr>
-        <w:t>Hadson</w:t>
-      </w:r>
-      <w:proofErr w:type="spellEnd"/>
-      <w:r>
-        <w:rPr>
-          <w:sz w:val="24"/>
-          <w:szCs w:val="24"/>
-        </w:rPr>
-        <w:t xml:space="preserve"> (file “</w:t>
-      </w:r>
-      <w:proofErr w:type="spellStart"/>
-      <w:r>
-        <w:rPr>
-          <w:sz w:val="24"/>
-          <w:szCs w:val="24"/>
-        </w:rPr>
-        <w:t>uthash.h</w:t>
-      </w:r>
-      <w:proofErr w:type="spellEnd"/>
-      <w:r>
-        <w:rPr>
-          <w:sz w:val="24"/>
-          <w:szCs w:val="24"/>
-        </w:rPr>
-        <w:t>”)</w:t>
-      </w:r>
-      <w:r>
-        <w:rPr>
-          <w:sz w:val="24"/>
-          <w:szCs w:val="24"/>
-        </w:rPr>
-        <w:t xml:space="preserve"> </w:t>
-      </w:r>
-      <w:r>
-        <w:rPr>
-          <w:sz w:val="24"/>
-          <w:szCs w:val="24"/>
-          <w:vertAlign w:val="superscript"/>
-        </w:rPr>
-        <w:t>[1]</w:t>
-      </w:r>
-      <w:r>
-        <w:rPr>
-          <w:sz w:val="24"/>
-          <w:szCs w:val="24"/>
-        </w:rPr>
-        <w:t xml:space="preserve">. Per non complicare </w:t>
-      </w:r>
-      <w:r>
-        <w:rPr>
-          <w:sz w:val="24"/>
-          <w:szCs w:val="24"/>
-        </w:rPr>
-        <w:t>eccessivamente</w:t>
-      </w:r>
-      <w:r>
-        <w:rPr>
-          <w:sz w:val="24"/>
-          <w:szCs w:val="24"/>
-        </w:rPr>
-        <w:t xml:space="preserve"> il nostro progetto, abbiamo deciso di non considerare il ciclo di vita delle variabili; in questo modo una variabile sarà </w:t>
-      </w:r>
-      <w:r>
-        <w:rPr>
-          <w:sz w:val="24"/>
-          <w:szCs w:val="24"/>
-        </w:rPr>
-        <w:t xml:space="preserve">sempre </w:t>
-      </w:r>
-      <w:r>
-        <w:rPr>
-          <w:sz w:val="24"/>
-          <w:szCs w:val="24"/>
-        </w:rPr>
-        <w:t>visibile dal punto in cui viene dichiarata fino al termine del programma.</w:t>
-      </w:r>
-    </w:p>
-    <w:p>
-      <w:pPr>
-        <w:jc w:val="both"/>
-        <w:rPr>
-          <w:sz w:val="24"/>
-          <w:szCs w:val="24"/>
-        </w:rPr>
-      </w:pPr>
-    </w:p>
-    <w:p>
-      <w:pPr>
-        <w:jc w:val="both"/>
-        <w:rPr>
-          <w:sz w:val="24"/>
-          <w:szCs w:val="24"/>
-        </w:rPr>
-      </w:pPr>
-      <w:r>
-        <w:rPr>
-          <w:sz w:val="24"/>
-          <w:szCs w:val="24"/>
-        </w:rPr>
-        <w:t xml:space="preserve">Per gestire la dichiarazione delle variabili e l’assegnazione del tipo corrispondente abbiamo utilizzato la tecnica dello </w:t>
+        <w:t>mid-rule action</w:t>
+      </w:r>
+      <w:r>
+        <w:rPr>
+          <w:sz w:val="24"/>
+          <w:szCs w:val="24"/>
+        </w:rPr>
+        <w:t xml:space="preserve">, </w:t>
+      </w:r>
+      <w:r>
+        <w:rPr>
+          <w:sz w:val="24"/>
+          <w:szCs w:val="24"/>
+        </w:rPr>
+        <w:t xml:space="preserve">sfruttando inoltre la tecnica dello </w:t>
       </w:r>
       <w:r>
         <w:rPr>
@@ -2131,156 +2173,33 @@
           <w:sz w:val="24"/>
           <w:szCs w:val="24"/>
         </w:rPr>
-        <w:t xml:space="preserve"> descritta in classe</w:t>
-      </w:r>
-      <w:r>
-        <w:rPr>
-          <w:sz w:val="24"/>
-          <w:szCs w:val="24"/>
-        </w:rPr>
-        <w:t>,</w:t>
-      </w:r>
-      <w:r>
-        <w:rPr>
-          <w:sz w:val="24"/>
-          <w:szCs w:val="24"/>
-        </w:rPr>
-        <w:t xml:space="preserve"> anche se l’unico tipo disponibile nel nostro linguaggio è il tipo intero. Questo metodo permette di semplificare la gestione di più tipi</w:t>
-      </w:r>
-      <w:r>
-        <w:rPr>
-          <w:sz w:val="24"/>
-          <w:szCs w:val="24"/>
-        </w:rPr>
-        <w:t xml:space="preserve"> di dato</w:t>
-      </w:r>
-      <w:r>
-        <w:rPr>
-          <w:sz w:val="24"/>
-          <w:szCs w:val="24"/>
-        </w:rPr>
-        <w:t>, qualora si</w:t>
-      </w:r>
-      <w:r>
-        <w:rPr>
-          <w:sz w:val="24"/>
-          <w:szCs w:val="24"/>
-        </w:rPr>
-        <w:t xml:space="preserve"> volesse estendere il linguaggio e renderlo più complesso.</w:t>
-      </w:r>
-    </w:p>
-    <w:p>
-      <w:pPr>
-        <w:jc w:val="both"/>
-        <w:rPr>
-          <w:sz w:val="24"/>
-          <w:szCs w:val="24"/>
-        </w:rPr>
-      </w:pPr>
-    </w:p>
-    <w:p>
-      <w:pPr>
-        <w:jc w:val="both"/>
-        <w:rPr>
-          <w:sz w:val="24"/>
-          <w:szCs w:val="24"/>
-        </w:rPr>
-      </w:pPr>
-      <w:r>
-        <w:rPr>
-          <w:sz w:val="24"/>
-          <w:szCs w:val="24"/>
-        </w:rPr>
-        <w:t xml:space="preserve">I campi </w:t>
-      </w:r>
-      <w:r>
-        <w:rPr>
-          <w:i/>
-          <w:iCs/>
-          <w:sz w:val="24"/>
-          <w:szCs w:val="24"/>
-        </w:rPr>
-        <w:t>label</w:t>
-      </w:r>
-      <w:r>
-        <w:rPr>
-          <w:sz w:val="24"/>
-          <w:szCs w:val="24"/>
-        </w:rPr>
-        <w:t xml:space="preserve"> </w:t>
-      </w:r>
-      <w:proofErr w:type="spellStart"/>
-      <w:r>
-        <w:rPr>
-          <w:sz w:val="24"/>
-          <w:szCs w:val="24"/>
-        </w:rPr>
-        <w:t>next_label</w:t>
-      </w:r>
-      <w:proofErr w:type="spellEnd"/>
-      <w:r>
-        <w:rPr>
-          <w:sz w:val="24"/>
-          <w:szCs w:val="24"/>
-        </w:rPr>
-        <w:t xml:space="preserve">, </w:t>
-      </w:r>
-      <w:proofErr w:type="spellStart"/>
-      <w:r>
-        <w:rPr>
-          <w:sz w:val="24"/>
-          <w:szCs w:val="24"/>
-        </w:rPr>
-        <w:t>true_label</w:t>
-      </w:r>
-      <w:proofErr w:type="spellEnd"/>
-      <w:r>
-        <w:rPr>
-          <w:sz w:val="24"/>
-          <w:szCs w:val="24"/>
-        </w:rPr>
-        <w:t xml:space="preserve">, </w:t>
-      </w:r>
-      <w:proofErr w:type="spellStart"/>
-      <w:r>
-        <w:rPr>
-          <w:sz w:val="24"/>
-          <w:szCs w:val="24"/>
-        </w:rPr>
-        <w:t>false_label</w:t>
-      </w:r>
-      <w:proofErr w:type="spellEnd"/>
-      <w:r>
-        <w:rPr>
-          <w:sz w:val="24"/>
-          <w:szCs w:val="24"/>
-        </w:rPr>
-        <w:t xml:space="preserve"> e </w:t>
-      </w:r>
-      <w:proofErr w:type="spellStart"/>
-      <w:r>
-        <w:rPr>
-          <w:sz w:val="24"/>
-          <w:szCs w:val="24"/>
-        </w:rPr>
-        <w:t>begin</w:t>
-      </w:r>
-      <w:r>
-        <w:rPr>
-          <w:sz w:val="24"/>
-          <w:szCs w:val="24"/>
-        </w:rPr>
-        <w:t>_label</w:t>
-      </w:r>
-      <w:proofErr w:type="spellEnd"/>
-      <w:r>
-        <w:rPr>
-          <w:sz w:val="24"/>
-          <w:szCs w:val="24"/>
-        </w:rPr>
-        <w:t xml:space="preserve"> vengono generati solamente per le istruzioni che ne fanno uso, come le istruzioni </w:t>
-      </w:r>
-      <w:proofErr w:type="spellStart"/>
+        <w:t xml:space="preserve"> vista a lezione.</w:t>
+      </w:r>
+    </w:p>
+    <w:p>
+      <w:pPr>
+        <w:jc w:val="both"/>
+        <w:rPr>
+          <w:sz w:val="24"/>
+          <w:szCs w:val="24"/>
+        </w:rPr>
+      </w:pPr>
+    </w:p>
+    <w:p>
+      <w:pPr>
+        <w:jc w:val="both"/>
+        <w:rPr>
+          <w:sz w:val="24"/>
+          <w:szCs w:val="24"/>
+        </w:rPr>
+      </w:pPr>
+      <w:r>
+        <w:rPr>
+          <w:sz w:val="24"/>
+          <w:szCs w:val="24"/>
+        </w:rPr>
+        <w:t xml:space="preserve">L’istruzione </w:t>
+      </w:r>
       <w:r>
         <w:rPr>
           <w:rFonts w:ascii="Courier New" w:hAnsi="Courier New" w:cs="Courier New"/>
@@ -2289,215 +2208,6 @@
         </w:rPr>
         <w:t>if</w:t>
       </w:r>
-      <w:proofErr w:type="spellEnd"/>
-      <w:r>
-        <w:rPr>
-          <w:sz w:val="24"/>
-          <w:szCs w:val="24"/>
-        </w:rPr>
-        <w:t xml:space="preserve"> e </w:t>
-      </w:r>
-      <w:proofErr w:type="spellStart"/>
-      <w:r>
-        <w:rPr>
-          <w:rFonts w:ascii="Courier New" w:hAnsi="Courier New" w:cs="Courier New"/>
-          <w:sz w:val="24"/>
-          <w:szCs w:val="24"/>
-        </w:rPr>
-        <w:t>while</w:t>
-      </w:r>
-      <w:proofErr w:type="spellEnd"/>
-      <w:r>
-        <w:rPr>
-          <w:sz w:val="24"/>
-          <w:szCs w:val="24"/>
-        </w:rPr>
-        <w:t>, mentre vengono ignorat</w:t>
-      </w:r>
-      <w:r>
-        <w:rPr>
-          <w:sz w:val="24"/>
-          <w:szCs w:val="24"/>
-        </w:rPr>
-        <w:t>i</w:t>
-      </w:r>
-      <w:r>
-        <w:rPr>
-          <w:sz w:val="24"/>
-          <w:szCs w:val="24"/>
-        </w:rPr>
-        <w:t xml:space="preserve"> per tutte le altre istruzioni.</w:t>
-      </w:r>
-      <w:r>
-        <w:rPr>
-          <w:sz w:val="24"/>
-          <w:szCs w:val="24"/>
-        </w:rPr>
-        <w:t xml:space="preserve"> </w:t>
-      </w:r>
-      <w:r>
-        <w:rPr>
-          <w:sz w:val="24"/>
-          <w:szCs w:val="24"/>
-        </w:rPr>
-        <w:t>In questo modo si evita di creare etichette inutilment</w:t>
-      </w:r>
-      <w:r>
-        <w:rPr>
-          <w:sz w:val="24"/>
-          <w:szCs w:val="24"/>
-        </w:rPr>
-        <w:t>e</w:t>
-      </w:r>
-      <w:r>
-        <w:rPr>
-          <w:sz w:val="24"/>
-          <w:szCs w:val="24"/>
-        </w:rPr>
-        <w:t xml:space="preserve"> quando non sono necessarie</w:t>
-      </w:r>
-      <w:r>
-        <w:rPr>
-          <w:sz w:val="24"/>
-          <w:szCs w:val="24"/>
-        </w:rPr>
-        <w:t>.</w:t>
-      </w:r>
-      <w:r>
-        <w:rPr>
-          <w:sz w:val="24"/>
-          <w:szCs w:val="24"/>
-        </w:rPr>
-        <w:t xml:space="preserve"> </w:t>
-      </w:r>
-      <w:r>
-        <w:rPr>
-          <w:sz w:val="24"/>
-          <w:szCs w:val="24"/>
-        </w:rPr>
-        <w:t>La loro gestione avviene tramite il passaggio di attributi ereditati</w:t>
-      </w:r>
-      <w:r>
-        <w:rPr>
-          <w:sz w:val="24"/>
-          <w:szCs w:val="24"/>
-        </w:rPr>
-        <w:t xml:space="preserve">: vengono creati tramite un non </w:t>
-      </w:r>
-      <w:r>
-        <w:rPr>
-          <w:sz w:val="24"/>
-          <w:szCs w:val="24"/>
-        </w:rPr>
-        <w:lastRenderedPageBreak/>
-        <w:t>terminale fittizio</w:t>
-      </w:r>
-      <w:r>
-        <w:rPr>
-          <w:sz w:val="24"/>
-          <w:szCs w:val="24"/>
-        </w:rPr>
-        <w:t xml:space="preserve"> </w:t>
-      </w:r>
-      <w:r>
-        <w:rPr>
-          <w:sz w:val="24"/>
-          <w:szCs w:val="24"/>
-        </w:rPr>
-        <w:t xml:space="preserve">e </w:t>
-      </w:r>
-      <w:r>
-        <w:rPr>
-          <w:sz w:val="24"/>
-          <w:szCs w:val="24"/>
-        </w:rPr>
-        <w:t xml:space="preserve">la loro stampa avviene tramite delle </w:t>
-      </w:r>
-      <w:proofErr w:type="spellStart"/>
-      <w:r>
-        <w:rPr>
-          <w:i/>
-          <w:iCs/>
-          <w:sz w:val="24"/>
-          <w:szCs w:val="24"/>
-        </w:rPr>
-        <w:t>mid</w:t>
-      </w:r>
-      <w:proofErr w:type="spellEnd"/>
-      <w:r>
-        <w:rPr>
-          <w:i/>
-          <w:iCs/>
-          <w:sz w:val="24"/>
-          <w:szCs w:val="24"/>
-        </w:rPr>
-        <w:t>-rule action</w:t>
-      </w:r>
-      <w:r>
-        <w:rPr>
-          <w:sz w:val="24"/>
-          <w:szCs w:val="24"/>
-        </w:rPr>
-        <w:t xml:space="preserve">, </w:t>
-      </w:r>
-      <w:r>
-        <w:rPr>
-          <w:sz w:val="24"/>
-          <w:szCs w:val="24"/>
-        </w:rPr>
-        <w:t xml:space="preserve">sfruttando inoltre la tecnica dello </w:t>
-      </w:r>
-      <w:r>
-        <w:rPr>
-          <w:i/>
-          <w:iCs/>
-          <w:sz w:val="24"/>
-          <w:szCs w:val="24"/>
-        </w:rPr>
-        <w:t>stack</w:t>
-      </w:r>
-      <w:r>
-        <w:rPr>
-          <w:sz w:val="24"/>
-          <w:szCs w:val="24"/>
-        </w:rPr>
-        <w:t xml:space="preserve"> vista a lezione.</w:t>
-      </w:r>
-    </w:p>
-    <w:p>
-      <w:pPr>
-        <w:jc w:val="both"/>
-        <w:rPr>
-          <w:sz w:val="24"/>
-          <w:szCs w:val="24"/>
-        </w:rPr>
-      </w:pPr>
-    </w:p>
-    <w:p>
-      <w:pPr>
-        <w:jc w:val="both"/>
-        <w:rPr>
-          <w:sz w:val="24"/>
-          <w:szCs w:val="24"/>
-        </w:rPr>
-      </w:pPr>
-      <w:r>
-        <w:rPr>
-          <w:sz w:val="24"/>
-          <w:szCs w:val="24"/>
-        </w:rPr>
-        <w:t xml:space="preserve">L’istruzione </w:t>
-      </w:r>
-      <w:proofErr w:type="spellStart"/>
-      <w:r>
-        <w:rPr>
-          <w:rFonts w:ascii="Courier New" w:hAnsi="Courier New" w:cs="Courier New"/>
-          <w:sz w:val="24"/>
-          <w:szCs w:val="24"/>
-        </w:rPr>
-        <w:t>if</w:t>
-      </w:r>
-      <w:proofErr w:type="spellEnd"/>
       <w:r>
         <w:rPr>
           <w:sz w:val="24"/>
@@ -2526,7 +2236,6 @@
         </w:rPr>
         <w:t xml:space="preserve">Viene riconosciuto il token </w:t>
       </w:r>
-      <w:proofErr w:type="spellStart"/>
       <w:r>
         <w:rPr>
           <w:rFonts w:ascii="Courier New" w:hAnsi="Courier New" w:cs="Courier New"/>
@@ -2535,7 +2244,6 @@
         </w:rPr>
         <w:t>if</w:t>
       </w:r>
-      <w:proofErr w:type="spellEnd"/>
       <w:r>
         <w:rPr>
           <w:rFonts w:ascii="Courier New" w:hAnsi="Courier New" w:cs="Courier New"/>
@@ -2563,39 +2271,7 @@
           <w:sz w:val="24"/>
           <w:szCs w:val="24"/>
         </w:rPr>
-        <w:t xml:space="preserve">Vengono generate le etichette </w:t>
-      </w:r>
-      <w:proofErr w:type="spellStart"/>
-      <w:r>
-        <w:rPr>
-          <w:sz w:val="24"/>
-          <w:szCs w:val="24"/>
-        </w:rPr>
-        <w:t>true_label</w:t>
-      </w:r>
-      <w:proofErr w:type="spellEnd"/>
-      <w:r>
-        <w:rPr>
-          <w:sz w:val="24"/>
-          <w:szCs w:val="24"/>
-        </w:rPr>
-        <w:t xml:space="preserve"> e </w:t>
-      </w:r>
-      <w:proofErr w:type="spellStart"/>
-      <w:r>
-        <w:rPr>
-          <w:sz w:val="24"/>
-          <w:szCs w:val="24"/>
-        </w:rPr>
-        <w:t>false_label</w:t>
-      </w:r>
-      <w:proofErr w:type="spellEnd"/>
-      <w:r>
-        <w:rPr>
-          <w:sz w:val="24"/>
-          <w:szCs w:val="24"/>
-        </w:rPr>
-        <w:t xml:space="preserve"> tramite una produzione fittizia.</w:t>
+        <w:t>Vengono generate le etichette true_label e false_label tramite una produzione fittizia.</w:t>
       </w:r>
     </w:p>
     <w:p>
@@ -2616,15 +2292,7 @@
           <w:sz w:val="24"/>
           <w:szCs w:val="24"/>
         </w:rPr>
-        <w:t xml:space="preserve">Viene riconosciuto il </w:t>
-      </w:r>
-      <w:proofErr w:type="gramStart"/>
-      <w:r>
-        <w:rPr>
-          <w:sz w:val="24"/>
-          <w:szCs w:val="24"/>
-        </w:rPr>
-        <w:t>token</w:t>
+        <w:t>Viene riconosciuto il token</w:t>
       </w:r>
       <w:r>
         <w:rPr>
@@ -2634,7 +2302,6 @@
         </w:rPr>
         <w:t>(</w:t>
       </w:r>
-      <w:proofErr w:type="gramEnd"/>
       <w:r>
         <w:rPr>
           <w:sz w:val="24"/>
@@ -2679,7 +2346,6 @@
         </w:rPr>
         <w:t xml:space="preserve">Tramite una </w:t>
       </w:r>
-      <w:proofErr w:type="spellStart"/>
       <w:r>
         <w:rPr>
           <w:i/>
@@ -2687,17 +2353,7 @@
           <w:sz w:val="24"/>
           <w:szCs w:val="24"/>
         </w:rPr>
-        <w:t>mid</w:t>
-      </w:r>
-      <w:proofErr w:type="spellEnd"/>
-      <w:r>
-        <w:rPr>
-          <w:i/>
-          <w:iCs/>
-          <w:sz w:val="24"/>
-          <w:szCs w:val="24"/>
-        </w:rPr>
-        <w:t>-</w:t>
+        <w:t>mid-</w:t>
       </w:r>
       <w:r>
         <w:rPr>
@@ -2752,23 +2408,7 @@
           <w:sz w:val="24"/>
           <w:szCs w:val="24"/>
         </w:rPr>
-        <w:t xml:space="preserve">Saltare a </w:t>
-      </w:r>
-      <w:proofErr w:type="spellStart"/>
-      <w:r>
-        <w:rPr>
-          <w:sz w:val="24"/>
-          <w:szCs w:val="24"/>
-        </w:rPr>
-        <w:t>true_label</w:t>
-      </w:r>
-      <w:proofErr w:type="spellEnd"/>
-      <w:r>
-        <w:rPr>
-          <w:sz w:val="24"/>
-          <w:szCs w:val="24"/>
-        </w:rPr>
-        <w:t xml:space="preserve"> se la condizione risulta essere vera.</w:t>
+        <w:t>Saltare a true_label se la condizione risulta essere vera.</w:t>
       </w:r>
     </w:p>
     <w:p>
@@ -2789,17 +2429,15 @@
           <w:sz w:val="24"/>
           <w:szCs w:val="24"/>
         </w:rPr>
-        <w:t xml:space="preserve">Saltare a </w:t>
-      </w:r>
-      <w:proofErr w:type="spellStart"/>
-      <w:r>
-        <w:rPr>
-          <w:sz w:val="24"/>
-          <w:szCs w:val="24"/>
-        </w:rPr>
-        <w:t>false_label</w:t>
-      </w:r>
-      <w:proofErr w:type="spellEnd"/>
+        <w:t>Saltare a false_label</w:t>
+      </w:r>
+      <w:r>
+        <w:rPr>
+          <w:sz w:val="24"/>
+          <w:szCs w:val="24"/>
+        </w:rPr>
+        <w:t xml:space="preserve"> (verrà eseguito il salto solo se la condizione risulta essere falsa)</w:t>
+      </w:r>
       <w:r>
         <w:rPr>
           <w:sz w:val="24"/>
@@ -2826,23 +2464,7 @@
           <w:sz w:val="24"/>
           <w:szCs w:val="24"/>
         </w:rPr>
-        <w:t xml:space="preserve">Viene stampata l’etichetta </w:t>
-      </w:r>
-      <w:proofErr w:type="spellStart"/>
-      <w:r>
-        <w:rPr>
-          <w:sz w:val="24"/>
-          <w:szCs w:val="24"/>
-        </w:rPr>
-        <w:t>true_label</w:t>
-      </w:r>
-      <w:proofErr w:type="spellEnd"/>
-      <w:r>
-        <w:rPr>
-          <w:sz w:val="24"/>
-          <w:szCs w:val="24"/>
-        </w:rPr>
-        <w:t>.</w:t>
+        <w:t>Viene stampata l’etichetta true_label.</w:t>
       </w:r>
     </w:p>
     <w:p>
@@ -2865,32 +2487,14 @@
         </w:rPr>
         <w:t xml:space="preserve">Viene riconosciuto il blocco di istruzioni da eseguire per il ramo </w:t>
       </w:r>
-      <w:proofErr w:type="spellStart"/>
-      <w:r>
-        <w:rPr>
-          <w:sz w:val="24"/>
-          <w:szCs w:val="24"/>
-        </w:rPr>
-        <w:t>true</w:t>
-      </w:r>
-      <w:proofErr w:type="spellEnd"/>
-      <w:r>
-        <w:rPr>
-          <w:sz w:val="24"/>
-          <w:szCs w:val="24"/>
-        </w:rPr>
-        <w:t xml:space="preserve"> dell’</w:t>
-      </w:r>
-      <w:proofErr w:type="spellStart"/>
-      <w:r>
-        <w:rPr>
-          <w:rFonts w:ascii="Courier New" w:hAnsi="Courier New" w:cs="Courier New"/>
-          <w:sz w:val="24"/>
-          <w:szCs w:val="24"/>
-        </w:rPr>
-        <w:t>if</w:t>
-      </w:r>
-      <w:proofErr w:type="spellEnd"/>
+      <w:r>
+        <w:rPr>
+          <w:rFonts w:cstheme="minorHAnsi"/>
+          <w:sz w:val="24"/>
+          <w:szCs w:val="24"/>
+        </w:rPr>
+        <w:t>true dell’if</w:t>
+      </w:r>
       <w:r>
         <w:rPr>
           <w:sz w:val="24"/>
@@ -2917,7 +2521,22 @@
           <w:sz w:val="24"/>
           <w:szCs w:val="24"/>
         </w:rPr>
-        <w:t>Se viene riconosciuto il token else:</w:t>
+        <w:t xml:space="preserve">Se viene riconosciuto il token </w:t>
+      </w:r>
+      <w:r>
+        <w:rPr>
+          <w:rFonts w:ascii="Courier New" w:hAnsi="Courier New" w:cs="Courier New"/>
+          <w:sz w:val="24"/>
+          <w:szCs w:val="24"/>
+        </w:rPr>
+        <w:t>else</w:t>
+      </w:r>
+      <w:r>
+        <w:rPr>
+          <w:sz w:val="24"/>
+          <w:szCs w:val="24"/>
+        </w:rPr>
+        <w:t>:</w:t>
       </w:r>
     </w:p>
     <w:p>
@@ -2938,23 +2557,7 @@
           <w:sz w:val="24"/>
           <w:szCs w:val="24"/>
         </w:rPr>
-        <w:t xml:space="preserve">Viene generato l’etichetta </w:t>
-      </w:r>
-      <w:proofErr w:type="spellStart"/>
-      <w:r>
-        <w:rPr>
-          <w:sz w:val="24"/>
-          <w:szCs w:val="24"/>
-        </w:rPr>
-        <w:t>next_label</w:t>
-      </w:r>
-      <w:proofErr w:type="spellEnd"/>
-      <w:r>
-        <w:rPr>
-          <w:sz w:val="24"/>
-          <w:szCs w:val="24"/>
-        </w:rPr>
-        <w:t>.</w:t>
+        <w:t>Viene generato l’etichetta next_label.</w:t>
       </w:r>
     </w:p>
     <w:p>
@@ -2975,39 +2578,7 @@
           <w:sz w:val="24"/>
           <w:szCs w:val="24"/>
         </w:rPr>
-        <w:t xml:space="preserve">Viene generato il salto a </w:t>
-      </w:r>
-      <w:proofErr w:type="spellStart"/>
-      <w:r>
-        <w:rPr>
-          <w:sz w:val="24"/>
-          <w:szCs w:val="24"/>
-        </w:rPr>
-        <w:t>next_label</w:t>
-      </w:r>
-      <w:proofErr w:type="spellEnd"/>
-      <w:r>
-        <w:rPr>
-          <w:sz w:val="24"/>
-          <w:szCs w:val="24"/>
-        </w:rPr>
-        <w:t xml:space="preserve"> al fine del blocco di istruzioni del ramo </w:t>
-      </w:r>
-      <w:proofErr w:type="spellStart"/>
-      <w:r>
-        <w:rPr>
-          <w:sz w:val="24"/>
-          <w:szCs w:val="24"/>
-        </w:rPr>
-        <w:t>true</w:t>
-      </w:r>
-      <w:proofErr w:type="spellEnd"/>
-      <w:r>
-        <w:rPr>
-          <w:sz w:val="24"/>
-          <w:szCs w:val="24"/>
-        </w:rPr>
-        <w:t>.</w:t>
+        <w:t>Viene generato il salto a next_label al fine del blocco di istruzioni del ramo true.</w:t>
       </w:r>
     </w:p>
     <w:p>
@@ -3028,23 +2599,7 @@
           <w:sz w:val="24"/>
           <w:szCs w:val="24"/>
         </w:rPr>
-        <w:t xml:space="preserve">Viene stampata l’etichetta </w:t>
-      </w:r>
-      <w:proofErr w:type="spellStart"/>
-      <w:r>
-        <w:rPr>
-          <w:sz w:val="24"/>
-          <w:szCs w:val="24"/>
-        </w:rPr>
-        <w:t>false_label</w:t>
-      </w:r>
-      <w:proofErr w:type="spellEnd"/>
-      <w:r>
-        <w:rPr>
-          <w:sz w:val="24"/>
-          <w:szCs w:val="24"/>
-        </w:rPr>
-        <w:t>.</w:t>
+        <w:t>Viene stampata l’etichetta false_label.</w:t>
       </w:r>
     </w:p>
     <w:p>
@@ -3065,23 +2620,7 @@
           <w:sz w:val="24"/>
           <w:szCs w:val="24"/>
         </w:rPr>
-        <w:t>Viene riconosciuto il blocco di istruzioni da eseguire nel ramo false dell’</w:t>
-      </w:r>
-      <w:proofErr w:type="spellStart"/>
-      <w:r>
-        <w:rPr>
-          <w:sz w:val="24"/>
-          <w:szCs w:val="24"/>
-        </w:rPr>
-        <w:t>if</w:t>
-      </w:r>
-      <w:proofErr w:type="spellEnd"/>
-      <w:r>
-        <w:rPr>
-          <w:sz w:val="24"/>
-          <w:szCs w:val="24"/>
-        </w:rPr>
-        <w:t>.</w:t>
+        <w:t>Viene riconosciuto il blocco di istruzioni da eseguire nel ramo false dell’if.</w:t>
       </w:r>
     </w:p>
     <w:p>
@@ -3119,39 +2658,7 @@
           <w:sz w:val="24"/>
           <w:szCs w:val="24"/>
         </w:rPr>
-        <w:t xml:space="preserve">L’etichetta </w:t>
-      </w:r>
-      <w:proofErr w:type="spellStart"/>
-      <w:r>
-        <w:rPr>
-          <w:sz w:val="24"/>
-          <w:szCs w:val="24"/>
-        </w:rPr>
-        <w:t>false_label</w:t>
-      </w:r>
-      <w:proofErr w:type="spellEnd"/>
-      <w:r>
-        <w:rPr>
-          <w:sz w:val="24"/>
-          <w:szCs w:val="24"/>
-        </w:rPr>
-        <w:t xml:space="preserve"> viene assegnata al campo </w:t>
-      </w:r>
-      <w:proofErr w:type="spellStart"/>
-      <w:r>
-        <w:rPr>
-          <w:sz w:val="24"/>
-          <w:szCs w:val="24"/>
-        </w:rPr>
-        <w:t>next_label</w:t>
-      </w:r>
-      <w:proofErr w:type="spellEnd"/>
-      <w:r>
-        <w:rPr>
-          <w:sz w:val="24"/>
-          <w:szCs w:val="24"/>
-        </w:rPr>
-        <w:t>.</w:t>
+        <w:t>L’etichetta false_label viene assegnata al campo next_label.</w:t>
       </w:r>
     </w:p>
     <w:p>
@@ -3172,565 +2679,47 @@
           <w:sz w:val="24"/>
           <w:szCs w:val="24"/>
         </w:rPr>
-        <w:t xml:space="preserve">Viene stampata l’etichetta </w:t>
-      </w:r>
-      <w:proofErr w:type="spellStart"/>
-      <w:r>
-        <w:rPr>
-          <w:sz w:val="24"/>
-          <w:szCs w:val="24"/>
-        </w:rPr>
-        <w:t>next_label</w:t>
-      </w:r>
-      <w:proofErr w:type="spellEnd"/>
-      <w:r>
-        <w:rPr>
-          <w:sz w:val="24"/>
-          <w:szCs w:val="24"/>
-        </w:rPr>
-        <w:t>.</w:t>
-      </w:r>
-    </w:p>
-    <w:p>
-      <w:pPr>
-        <w:jc w:val="both"/>
-        <w:rPr>
-          <w:sz w:val="24"/>
-          <w:szCs w:val="24"/>
-        </w:rPr>
-      </w:pPr>
-    </w:p>
-    <w:p>
-      <w:pPr>
-        <w:jc w:val="both"/>
-        <w:rPr>
-          <w:sz w:val="24"/>
-          <w:szCs w:val="24"/>
-        </w:rPr>
-      </w:pPr>
-      <w:r>
-        <w:rPr>
-          <w:sz w:val="24"/>
-          <w:szCs w:val="24"/>
-        </w:rPr>
-        <w:t xml:space="preserve">Il passaggio degli attributi ereditati è gestito basandosi su un trucco. Invece di creare l’etichetta </w:t>
-      </w:r>
-      <w:proofErr w:type="spellStart"/>
-      <w:r>
-        <w:rPr>
-          <w:sz w:val="24"/>
-          <w:szCs w:val="24"/>
-        </w:rPr>
-        <w:t>next</w:t>
-      </w:r>
-      <w:proofErr w:type="spellEnd"/>
-      <w:r>
-        <w:rPr>
-          <w:sz w:val="24"/>
-          <w:szCs w:val="24"/>
-        </w:rPr>
-        <w:t xml:space="preserve"> prima di ogni </w:t>
-      </w:r>
-      <w:proofErr w:type="spellStart"/>
-      <w:r>
-        <w:rPr>
-          <w:sz w:val="24"/>
-          <w:szCs w:val="24"/>
-        </w:rPr>
-        <w:t>statement</w:t>
-      </w:r>
-      <w:proofErr w:type="spellEnd"/>
-      <w:r>
-        <w:rPr>
-          <w:sz w:val="24"/>
-          <w:szCs w:val="24"/>
-        </w:rPr>
-        <w:t xml:space="preserve"> questa viene creata direttamente all’inizio di ogni </w:t>
-      </w:r>
-      <w:proofErr w:type="spellStart"/>
-      <w:r>
-        <w:rPr>
-          <w:sz w:val="24"/>
-          <w:szCs w:val="24"/>
-        </w:rPr>
-        <w:t>statement</w:t>
-      </w:r>
-      <w:proofErr w:type="spellEnd"/>
-      <w:r>
-        <w:rPr>
-          <w:sz w:val="24"/>
-          <w:szCs w:val="24"/>
-        </w:rPr>
-        <w:t xml:space="preserve"> che ne ha bisogno come ad esempio l’</w:t>
-      </w:r>
-      <w:proofErr w:type="spellStart"/>
-      <w:r>
-        <w:rPr>
-          <w:sz w:val="24"/>
-          <w:szCs w:val="24"/>
-        </w:rPr>
-        <w:t>if</w:t>
-      </w:r>
-      <w:proofErr w:type="spellEnd"/>
-      <w:r>
-        <w:rPr>
-          <w:sz w:val="24"/>
-          <w:szCs w:val="24"/>
-        </w:rPr>
-        <w:t>, l’</w:t>
-      </w:r>
-      <w:proofErr w:type="spellStart"/>
-      <w:r>
-        <w:rPr>
-          <w:sz w:val="24"/>
-          <w:szCs w:val="24"/>
-        </w:rPr>
-        <w:t>if</w:t>
-      </w:r>
-      <w:proofErr w:type="spellEnd"/>
-      <w:r>
-        <w:rPr>
-          <w:sz w:val="24"/>
-          <w:szCs w:val="24"/>
-        </w:rPr>
-        <w:t xml:space="preserve">-else e il </w:t>
-      </w:r>
-      <w:proofErr w:type="spellStart"/>
-      <w:r>
-        <w:rPr>
+        <w:t>Viene stampata l’etichetta next_label.</w:t>
+      </w:r>
+    </w:p>
+    <w:p>
+      <w:pPr>
+        <w:jc w:val="both"/>
+        <w:rPr>
+          <w:sz w:val="24"/>
+          <w:szCs w:val="24"/>
+        </w:rPr>
+      </w:pPr>
+    </w:p>
+    <w:p>
+      <w:pPr>
+        <w:jc w:val="both"/>
+        <w:rPr>
+          <w:sz w:val="24"/>
+          <w:szCs w:val="24"/>
+        </w:rPr>
+      </w:pPr>
+      <w:r>
+        <w:rPr>
+          <w:sz w:val="24"/>
+          <w:szCs w:val="24"/>
+        </w:rPr>
+        <w:t xml:space="preserve">Abbiamo implementato l’istruzione </w:t>
+      </w:r>
+      <w:r>
+        <w:rPr>
+          <w:rFonts w:ascii="Courier New" w:hAnsi="Courier New" w:cs="Courier New"/>
           <w:sz w:val="24"/>
           <w:szCs w:val="24"/>
         </w:rPr>
         <w:t>while</w:t>
       </w:r>
-      <w:proofErr w:type="spellEnd"/>
-      <w:r>
-        <w:rPr>
-          <w:sz w:val="24"/>
-          <w:szCs w:val="24"/>
-        </w:rPr>
-        <w:t xml:space="preserve">. In questo modo si evita di creare etichette inutilmente come per gli </w:t>
-      </w:r>
-      <w:proofErr w:type="spellStart"/>
-      <w:r>
-        <w:rPr>
-          <w:sz w:val="24"/>
-          <w:szCs w:val="24"/>
-        </w:rPr>
-        <w:t>statement</w:t>
-      </w:r>
-      <w:proofErr w:type="spellEnd"/>
-      <w:r>
-        <w:rPr>
-          <w:sz w:val="24"/>
-          <w:szCs w:val="24"/>
-        </w:rPr>
-        <w:t xml:space="preserve"> di dichiarazione o assegnazione di variabile. Poi alla fine di ogni </w:t>
-      </w:r>
-      <w:proofErr w:type="spellStart"/>
-      <w:r>
-        <w:rPr>
-          <w:sz w:val="24"/>
-          <w:szCs w:val="24"/>
-        </w:rPr>
-        <w:t>statement</w:t>
-      </w:r>
-      <w:proofErr w:type="spellEnd"/>
-      <w:r>
-        <w:rPr>
-          <w:sz w:val="24"/>
-          <w:szCs w:val="24"/>
-        </w:rPr>
-        <w:t xml:space="preserve"> viene stampata l’etichetta </w:t>
-      </w:r>
-      <w:proofErr w:type="spellStart"/>
-      <w:r>
-        <w:rPr>
-          <w:sz w:val="24"/>
-          <w:szCs w:val="24"/>
-        </w:rPr>
-        <w:t>next</w:t>
-      </w:r>
-      <w:proofErr w:type="spellEnd"/>
-      <w:r>
-        <w:rPr>
-          <w:sz w:val="24"/>
-          <w:szCs w:val="24"/>
-        </w:rPr>
-        <w:t xml:space="preserve"> creata inizialmente, invece di stamparla una volta aver ridotto lo </w:t>
-      </w:r>
-      <w:proofErr w:type="spellStart"/>
-      <w:r>
-        <w:rPr>
-          <w:sz w:val="24"/>
-          <w:szCs w:val="24"/>
-        </w:rPr>
-        <w:t>statement</w:t>
-      </w:r>
-      <w:proofErr w:type="spellEnd"/>
-      <w:r>
-        <w:rPr>
-          <w:sz w:val="24"/>
-          <w:szCs w:val="24"/>
-        </w:rPr>
-        <w:t>.</w:t>
-      </w:r>
-    </w:p>
-    <w:p>
-      <w:pPr>
-        <w:jc w:val="both"/>
-        <w:rPr>
-          <w:sz w:val="24"/>
-          <w:szCs w:val="24"/>
-        </w:rPr>
-      </w:pPr>
-      <w:r>
-        <w:rPr>
-          <w:sz w:val="24"/>
-          <w:szCs w:val="24"/>
-        </w:rPr>
-        <w:t xml:space="preserve">Inoltre, tutti gli altri attributi ereditati come </w:t>
-      </w:r>
-      <w:proofErr w:type="spellStart"/>
-      <w:r>
-        <w:rPr>
-          <w:sz w:val="24"/>
-          <w:szCs w:val="24"/>
-        </w:rPr>
-        <w:t>true_label</w:t>
-      </w:r>
-      <w:proofErr w:type="spellEnd"/>
-      <w:r>
-        <w:rPr>
-          <w:sz w:val="24"/>
-          <w:szCs w:val="24"/>
-        </w:rPr>
-        <w:t xml:space="preserve">, </w:t>
-      </w:r>
-      <w:proofErr w:type="spellStart"/>
-      <w:r>
-        <w:rPr>
-          <w:sz w:val="24"/>
-          <w:szCs w:val="24"/>
-        </w:rPr>
-        <w:t>false_label</w:t>
-      </w:r>
-      <w:proofErr w:type="spellEnd"/>
-      <w:r>
-        <w:rPr>
-          <w:sz w:val="24"/>
-          <w:szCs w:val="24"/>
-        </w:rPr>
-        <w:t xml:space="preserve"> e </w:t>
-      </w:r>
-      <w:proofErr w:type="spellStart"/>
-      <w:r>
-        <w:rPr>
-          <w:sz w:val="24"/>
-          <w:szCs w:val="24"/>
-        </w:rPr>
-        <w:t>begin_label</w:t>
-      </w:r>
-      <w:proofErr w:type="spellEnd"/>
-      <w:r>
-        <w:rPr>
-          <w:sz w:val="24"/>
-          <w:szCs w:val="24"/>
-        </w:rPr>
-        <w:t xml:space="preserve"> insieme a </w:t>
-      </w:r>
-      <w:proofErr w:type="spellStart"/>
-      <w:r>
-        <w:rPr>
-          <w:sz w:val="24"/>
-          <w:szCs w:val="24"/>
-        </w:rPr>
-        <w:t>next_label</w:t>
-      </w:r>
-      <w:proofErr w:type="spellEnd"/>
-      <w:r>
-        <w:rPr>
-          <w:sz w:val="24"/>
-          <w:szCs w:val="24"/>
-        </w:rPr>
-        <w:t xml:space="preserve"> vengono creati tramite delle </w:t>
-      </w:r>
-      <w:proofErr w:type="spellStart"/>
-      <w:r>
-        <w:rPr>
-          <w:sz w:val="24"/>
-          <w:szCs w:val="24"/>
-        </w:rPr>
-        <w:t>mid</w:t>
-      </w:r>
-      <w:proofErr w:type="spellEnd"/>
-      <w:r>
-        <w:rPr>
-          <w:sz w:val="24"/>
-          <w:szCs w:val="24"/>
-        </w:rPr>
-        <w:t>-rule action o dei non terminali fittizi che eseguono un’azione. La stampa di queste etichette avviene sempre usando dei non terminali fittizi e sfruttando la tecnica dello stack vista in classe.</w:t>
-      </w:r>
-    </w:p>
-    <w:p>
-      <w:pPr>
-        <w:jc w:val="both"/>
-        <w:rPr>
-          <w:sz w:val="24"/>
-          <w:szCs w:val="24"/>
-        </w:rPr>
-      </w:pPr>
-      <w:r>
-        <w:rPr>
-          <w:sz w:val="24"/>
-          <w:szCs w:val="24"/>
-        </w:rPr>
-        <w:t>Il difetto di questa tecnica è che si creano dei salti incondizionati aggiuntivi che potrebbero essere evitati ma, nonostante ciò, il 3AC ottenuto è corretto.</w:t>
-      </w:r>
-    </w:p>
-    <w:p>
-      <w:pPr>
-        <w:jc w:val="both"/>
-        <w:rPr>
-          <w:sz w:val="24"/>
-          <w:szCs w:val="24"/>
-        </w:rPr>
-      </w:pPr>
-    </w:p>
-    <w:p>
-      <w:pPr>
-        <w:jc w:val="both"/>
-        <w:rPr>
-          <w:sz w:val="24"/>
-          <w:szCs w:val="24"/>
-        </w:rPr>
-      </w:pPr>
-    </w:p>
-    <w:p>
-      <w:pPr>
-        <w:jc w:val="both"/>
-        <w:rPr>
-          <w:sz w:val="24"/>
-          <w:szCs w:val="24"/>
-        </w:rPr>
-      </w:pPr>
-    </w:p>
-    <w:p>
-      <w:pPr>
-        <w:jc w:val="both"/>
-        <w:rPr>
-          <w:sz w:val="24"/>
-          <w:szCs w:val="24"/>
-        </w:rPr>
-      </w:pPr>
-    </w:p>
-    <w:p>
-      <w:pPr>
-        <w:jc w:val="both"/>
-        <w:rPr>
-          <w:sz w:val="24"/>
-          <w:szCs w:val="24"/>
-        </w:rPr>
-      </w:pPr>
-    </w:p>
-    <w:p>
-      <w:pPr>
-        <w:jc w:val="both"/>
-        <w:rPr>
-          <w:sz w:val="24"/>
-          <w:szCs w:val="24"/>
-        </w:rPr>
-      </w:pPr>
-      <w:r>
-        <w:rPr>
-          <w:sz w:val="24"/>
-          <w:szCs w:val="24"/>
-        </w:rPr>
-        <w:lastRenderedPageBreak/>
-        <w:t xml:space="preserve">Inoltre, in uno </w:t>
-      </w:r>
-      <w:proofErr w:type="spellStart"/>
-      <w:r>
-        <w:rPr>
-          <w:i/>
-          <w:iCs/>
-          <w:sz w:val="24"/>
-          <w:szCs w:val="24"/>
-        </w:rPr>
-        <w:t>statement</w:t>
-      </w:r>
-      <w:proofErr w:type="spellEnd"/>
-      <w:r>
-        <w:rPr>
-          <w:sz w:val="24"/>
-          <w:szCs w:val="24"/>
-        </w:rPr>
-        <w:t xml:space="preserve"> di dichiarazione è possibile dichiarare più variabili e </w:t>
-      </w:r>
-      <w:r>
-        <w:rPr>
-          <w:sz w:val="24"/>
-          <w:szCs w:val="24"/>
-        </w:rPr>
-        <w:t>opzionalmente inizializzare ciascuna con</w:t>
-      </w:r>
-      <w:r>
-        <w:rPr>
-          <w:sz w:val="24"/>
-          <w:szCs w:val="24"/>
-        </w:rPr>
-        <w:t xml:space="preserve"> un valore.</w:t>
-      </w:r>
-    </w:p>
-    <w:p>
-      <w:pPr>
-        <w:jc w:val="both"/>
-        <w:rPr>
-          <w:sz w:val="24"/>
-          <w:szCs w:val="24"/>
-        </w:rPr>
-      </w:pPr>
-    </w:p>
-    <w:p>
-      <w:pPr>
-        <w:jc w:val="both"/>
-        <w:rPr>
-          <w:sz w:val="24"/>
-          <w:szCs w:val="24"/>
-        </w:rPr>
-      </w:pPr>
-      <w:r>
-        <w:rPr>
-          <w:sz w:val="24"/>
-          <w:szCs w:val="24"/>
-        </w:rPr>
-        <w:t>Nell’implementazione dell’analizzatore lessicale abbiamo creato la macro “PROJECT_LOGGING” con la direttiva #define</w:t>
-      </w:r>
-      <w:r>
-        <w:rPr>
-          <w:sz w:val="24"/>
-          <w:szCs w:val="24"/>
-        </w:rPr>
-        <w:t xml:space="preserve"> insieme alla funzione “LOG_FL”</w:t>
-      </w:r>
-      <w:r>
-        <w:rPr>
-          <w:sz w:val="24"/>
-          <w:szCs w:val="24"/>
-        </w:rPr>
-        <w:t xml:space="preserve"> per determinare se abilitare la stampa del </w:t>
-      </w:r>
-      <w:proofErr w:type="spellStart"/>
-      <w:r>
-        <w:rPr>
-          <w:sz w:val="24"/>
-          <w:szCs w:val="24"/>
-        </w:rPr>
-        <w:t>logging</w:t>
-      </w:r>
-      <w:proofErr w:type="spellEnd"/>
-      <w:r>
-        <w:rPr>
-          <w:sz w:val="24"/>
-          <w:szCs w:val="24"/>
-        </w:rPr>
-        <w:t xml:space="preserve"> in output per debuggare più facilmente il codice o per disabilitarla in modo da ottenere in output solamente il </w:t>
-      </w:r>
-      <w:proofErr w:type="spellStart"/>
-      <w:r>
-        <w:rPr>
-          <w:sz w:val="24"/>
-          <w:szCs w:val="24"/>
-        </w:rPr>
-        <w:t>three</w:t>
-      </w:r>
-      <w:proofErr w:type="spellEnd"/>
-      <w:r>
-        <w:rPr>
-          <w:sz w:val="24"/>
-          <w:szCs w:val="24"/>
-        </w:rPr>
-        <w:t xml:space="preserve"> </w:t>
-      </w:r>
-      <w:proofErr w:type="spellStart"/>
-      <w:r>
-        <w:rPr>
-          <w:sz w:val="24"/>
-          <w:szCs w:val="24"/>
-        </w:rPr>
-        <w:t>address</w:t>
-      </w:r>
-      <w:proofErr w:type="spellEnd"/>
-      <w:r>
-        <w:rPr>
-          <w:sz w:val="24"/>
-          <w:szCs w:val="24"/>
-        </w:rPr>
-        <w:t xml:space="preserve"> code generato dal compilatore.</w:t>
-      </w:r>
-    </w:p>
-    <w:p>
-      <w:pPr>
-        <w:jc w:val="both"/>
-        <w:rPr>
-          <w:sz w:val="24"/>
-          <w:szCs w:val="24"/>
-        </w:rPr>
-      </w:pPr>
-      <w:r>
-        <w:rPr>
-          <w:sz w:val="24"/>
-          <w:szCs w:val="24"/>
-        </w:rPr>
-        <w:t>Inoltre,</w:t>
-      </w:r>
-      <w:r>
-        <w:rPr>
-          <w:sz w:val="24"/>
-          <w:szCs w:val="24"/>
-        </w:rPr>
-        <w:t xml:space="preserve"> come per l’analizzatore lessicale abbiamo usato la macro “PROJECT_LOGGING” insieme alla funzione “LOG_Y” per abilitare o disabilitare la stampa del </w:t>
-      </w:r>
-      <w:proofErr w:type="spellStart"/>
-      <w:r>
-        <w:rPr>
-          <w:sz w:val="24"/>
-          <w:szCs w:val="24"/>
-        </w:rPr>
-        <w:t>logging</w:t>
-      </w:r>
-      <w:proofErr w:type="spellEnd"/>
-      <w:r>
-        <w:rPr>
-          <w:sz w:val="24"/>
-          <w:szCs w:val="24"/>
-        </w:rPr>
-        <w:t xml:space="preserve"> in output.</w:t>
-      </w:r>
-    </w:p>
-    <w:p>
-      <w:pPr>
-        <w:jc w:val="both"/>
-        <w:rPr>
-          <w:sz w:val="24"/>
-          <w:szCs w:val="24"/>
-        </w:rPr>
-      </w:pPr>
-    </w:p>
-    <w:p>
-      <w:pPr>
-        <w:jc w:val="both"/>
-        <w:rPr>
-          <w:sz w:val="24"/>
-          <w:szCs w:val="24"/>
-        </w:rPr>
-      </w:pPr>
-      <w:r>
-        <w:rPr>
-          <w:sz w:val="24"/>
-          <w:szCs w:val="24"/>
-        </w:rPr>
-        <w:t>Le maggiori difficoltà riscontrate durante lo sviluppo del compilatore sono state:</w:t>
+      <w:r>
+        <w:rPr>
+          <w:sz w:val="24"/>
+          <w:szCs w:val="24"/>
+        </w:rPr>
+        <w:t xml:space="preserve"> in questo modo:</w:t>
       </w:r>
     </w:p>
     <w:p>
@@ -3738,7 +2727,7 @@
         <w:pStyle w:val="Paragrafoelenco"/>
         <w:numPr>
           <w:ilvl w:val="0"/>
-          <w:numId w:val="1"/>
+          <w:numId w:val="11"/>
         </w:numPr>
         <w:jc w:val="both"/>
         <w:rPr>
@@ -3751,21 +2740,22 @@
           <w:sz w:val="24"/>
           <w:szCs w:val="24"/>
         </w:rPr>
-        <w:t>la gestione degli attributi ereditati: inizialmente abbiamo provato a implementarli usando la SDD presente nelle slide</w:t>
-      </w:r>
-      <w:r>
-        <w:rPr>
-          <w:sz w:val="24"/>
-          <w:szCs w:val="24"/>
-        </w:rPr>
-        <w:t xml:space="preserve"> viste a lezione</w:t>
-      </w:r>
-      <w:r>
-        <w:rPr>
-          <w:sz w:val="24"/>
-          <w:szCs w:val="24"/>
-        </w:rPr>
-        <w:t xml:space="preserve"> ma abbiamo riscontrato difficoltà riguardo la gestione dello stack;</w:t>
+        <w:t xml:space="preserve">Viene riconosciuto il token </w:t>
+      </w:r>
+      <w:r>
+        <w:rPr>
+          <w:rFonts w:ascii="Courier New" w:hAnsi="Courier New" w:cs="Courier New"/>
+          <w:sz w:val="24"/>
+          <w:szCs w:val="24"/>
+        </w:rPr>
+        <w:t>while</w:t>
+      </w:r>
+      <w:r>
+        <w:rPr>
+          <w:sz w:val="24"/>
+          <w:szCs w:val="24"/>
+        </w:rPr>
+        <w:t>.</w:t>
       </w:r>
     </w:p>
     <w:p>
@@ -3773,7 +2763,7 @@
         <w:pStyle w:val="Paragrafoelenco"/>
         <w:numPr>
           <w:ilvl w:val="0"/>
-          <w:numId w:val="1"/>
+          <w:numId w:val="11"/>
         </w:numPr>
         <w:jc w:val="both"/>
         <w:rPr>
@@ -3786,33 +2776,339 @@
           <w:sz w:val="24"/>
           <w:szCs w:val="24"/>
         </w:rPr>
-        <w:t xml:space="preserve">ambiguità dovuta al </w:t>
-      </w:r>
-      <w:proofErr w:type="spellStart"/>
-      <w:r>
-        <w:rPr>
-          <w:sz w:val="24"/>
-          <w:szCs w:val="24"/>
-        </w:rPr>
-        <w:t>dangling</w:t>
-      </w:r>
-      <w:proofErr w:type="spellEnd"/>
-      <w:r>
-        <w:rPr>
-          <w:sz w:val="24"/>
-          <w:szCs w:val="24"/>
-        </w:rPr>
-        <w:t xml:space="preserve">-else: a causa del fatto che le due istruzioni </w:t>
-      </w:r>
-      <w:proofErr w:type="spellStart"/>
-      <w:r>
-        <w:rPr>
+        <w:t>Vengono generate le etichette begin_label, true_label e next_label tramite una produzione fittizia.</w:t>
+      </w:r>
+    </w:p>
+    <w:p>
+      <w:pPr>
+        <w:pStyle w:val="Paragrafoelenco"/>
+        <w:numPr>
+          <w:ilvl w:val="0"/>
+          <w:numId w:val="11"/>
+        </w:numPr>
+        <w:jc w:val="both"/>
+        <w:rPr>
+          <w:sz w:val="24"/>
+          <w:szCs w:val="24"/>
+        </w:rPr>
+      </w:pPr>
+      <w:r>
+        <w:rPr>
+          <w:sz w:val="24"/>
+          <w:szCs w:val="24"/>
+        </w:rPr>
+        <w:t>Viene stampata l’etichetta begin_label, tramite una mid-rule action.</w:t>
+      </w:r>
+    </w:p>
+    <w:p>
+      <w:pPr>
+        <w:pStyle w:val="Paragrafoelenco"/>
+        <w:numPr>
+          <w:ilvl w:val="0"/>
+          <w:numId w:val="11"/>
+        </w:numPr>
+        <w:jc w:val="both"/>
+        <w:rPr>
+          <w:sz w:val="24"/>
+          <w:szCs w:val="24"/>
+        </w:rPr>
+      </w:pPr>
+      <w:r>
+        <w:rPr>
+          <w:sz w:val="24"/>
+          <w:szCs w:val="24"/>
+        </w:rPr>
+        <w:t>Viene riconosciuto il token</w:t>
+      </w:r>
+      <w:r>
+        <w:rPr>
+          <w:rFonts w:ascii="Courier New" w:hAnsi="Courier New" w:cs="Courier New"/>
+          <w:sz w:val="24"/>
+          <w:szCs w:val="24"/>
+        </w:rPr>
+        <w:t>(</w:t>
+      </w:r>
+      <w:r>
+        <w:rPr>
+          <w:sz w:val="24"/>
+          <w:szCs w:val="24"/>
+        </w:rPr>
+        <w:t xml:space="preserve">, la condizione booleana e la parentesi chiusa </w:t>
+      </w:r>
+      <w:r>
+        <w:rPr>
+          <w:rFonts w:ascii="Courier New" w:hAnsi="Courier New" w:cs="Courier New"/>
+          <w:sz w:val="24"/>
+          <w:szCs w:val="24"/>
+        </w:rPr>
+        <w:t>)</w:t>
+      </w:r>
+      <w:r>
+        <w:rPr>
+          <w:rFonts w:cstheme="minorHAnsi"/>
+          <w:sz w:val="24"/>
+          <w:szCs w:val="24"/>
+        </w:rPr>
+        <w:t>.</w:t>
+      </w:r>
+    </w:p>
+    <w:p>
+      <w:pPr>
+        <w:pStyle w:val="Paragrafoelenco"/>
+        <w:numPr>
+          <w:ilvl w:val="0"/>
+          <w:numId w:val="11"/>
+        </w:numPr>
+        <w:jc w:val="both"/>
+        <w:rPr>
+          <w:sz w:val="24"/>
+          <w:szCs w:val="24"/>
+        </w:rPr>
+      </w:pPr>
+      <w:r>
+        <w:rPr>
+          <w:sz w:val="24"/>
+          <w:szCs w:val="24"/>
+        </w:rPr>
+        <w:t xml:space="preserve">Tramite una </w:t>
+      </w:r>
+      <w:r>
+        <w:rPr>
+          <w:i/>
+          <w:iCs/>
+          <w:sz w:val="24"/>
+          <w:szCs w:val="24"/>
+        </w:rPr>
+        <w:t>mid-</w:t>
+      </w:r>
+      <w:r>
+        <w:rPr>
+          <w:i/>
+          <w:iCs/>
+          <w:sz w:val="24"/>
+          <w:szCs w:val="24"/>
+        </w:rPr>
+        <w:t>rule</w:t>
+      </w:r>
+      <w:r>
+        <w:rPr>
+          <w:i/>
+          <w:iCs/>
+          <w:sz w:val="24"/>
+          <w:szCs w:val="24"/>
+        </w:rPr>
+        <w:t xml:space="preserve"> </w:t>
+      </w:r>
+      <w:r>
+        <w:rPr>
+          <w:i/>
+          <w:iCs/>
+          <w:sz w:val="24"/>
+          <w:szCs w:val="24"/>
+        </w:rPr>
+        <w:t>action</w:t>
+      </w:r>
+      <w:r>
+        <w:rPr>
+          <w:sz w:val="24"/>
+          <w:szCs w:val="24"/>
+        </w:rPr>
+        <w:t xml:space="preserve"> viene generato il codice 3AC per:</w:t>
+      </w:r>
+    </w:p>
+    <w:p>
+      <w:pPr>
+        <w:pStyle w:val="Paragrafoelenco"/>
+        <w:numPr>
+          <w:ilvl w:val="1"/>
+          <w:numId w:val="11"/>
+        </w:numPr>
+        <w:jc w:val="both"/>
+        <w:rPr>
+          <w:sz w:val="24"/>
+          <w:szCs w:val="24"/>
+        </w:rPr>
+      </w:pPr>
+      <w:r>
+        <w:rPr>
+          <w:sz w:val="24"/>
+          <w:szCs w:val="24"/>
+        </w:rPr>
+        <w:t>Saltare a true_label se la condizione risulta essere vera.</w:t>
+      </w:r>
+    </w:p>
+    <w:p>
+      <w:pPr>
+        <w:pStyle w:val="Paragrafoelenco"/>
+        <w:numPr>
+          <w:ilvl w:val="1"/>
+          <w:numId w:val="11"/>
+        </w:numPr>
+        <w:jc w:val="both"/>
+        <w:rPr>
+          <w:sz w:val="24"/>
+          <w:szCs w:val="24"/>
+        </w:rPr>
+      </w:pPr>
+      <w:r>
+        <w:rPr>
+          <w:sz w:val="24"/>
+          <w:szCs w:val="24"/>
+        </w:rPr>
+        <w:t xml:space="preserve">Saltare a </w:t>
+      </w:r>
+      <w:r>
+        <w:rPr>
+          <w:sz w:val="24"/>
+          <w:szCs w:val="24"/>
+        </w:rPr>
+        <w:t>next</w:t>
+      </w:r>
+      <w:r>
+        <w:rPr>
+          <w:sz w:val="24"/>
+          <w:szCs w:val="24"/>
+        </w:rPr>
+        <w:t>_label</w:t>
+      </w:r>
+      <w:r>
+        <w:rPr>
+          <w:sz w:val="24"/>
+          <w:szCs w:val="24"/>
+        </w:rPr>
+        <w:t xml:space="preserve"> </w:t>
+      </w:r>
+      <w:r>
+        <w:rPr>
+          <w:sz w:val="24"/>
+          <w:szCs w:val="24"/>
+        </w:rPr>
+        <w:t>(verrà eseguito il salto solo se la condizione risulta essere falsa).</w:t>
+      </w:r>
+    </w:p>
+    <w:p>
+      <w:pPr>
+        <w:pStyle w:val="Paragrafoelenco"/>
+        <w:numPr>
+          <w:ilvl w:val="1"/>
+          <w:numId w:val="11"/>
+        </w:numPr>
+        <w:jc w:val="both"/>
+        <w:rPr>
+          <w:sz w:val="24"/>
+          <w:szCs w:val="24"/>
+        </w:rPr>
+      </w:pPr>
+      <w:r>
+        <w:rPr>
+          <w:sz w:val="24"/>
+          <w:szCs w:val="24"/>
+        </w:rPr>
+        <w:t>Viene stampata l’etichetta true_label.</w:t>
+      </w:r>
+    </w:p>
+    <w:p>
+      <w:pPr>
+        <w:pStyle w:val="Paragrafoelenco"/>
+        <w:numPr>
+          <w:ilvl w:val="0"/>
+          <w:numId w:val="11"/>
+        </w:numPr>
+        <w:jc w:val="both"/>
+        <w:rPr>
+          <w:sz w:val="24"/>
+          <w:szCs w:val="24"/>
+        </w:rPr>
+      </w:pPr>
+      <w:r>
+        <w:rPr>
+          <w:sz w:val="24"/>
+          <w:szCs w:val="24"/>
+        </w:rPr>
+        <w:t>Viene riconosciuto il blocco di istruzioni da eseguire</w:t>
+      </w:r>
+      <w:r>
+        <w:rPr>
+          <w:sz w:val="24"/>
+          <w:szCs w:val="24"/>
+        </w:rPr>
+        <w:t xml:space="preserve"> nel corpo del while.</w:t>
+      </w:r>
+    </w:p>
+    <w:p>
+      <w:pPr>
+        <w:pStyle w:val="Paragrafoelenco"/>
+        <w:numPr>
+          <w:ilvl w:val="0"/>
+          <w:numId w:val="11"/>
+        </w:numPr>
+        <w:jc w:val="both"/>
+        <w:rPr>
+          <w:sz w:val="24"/>
+          <w:szCs w:val="24"/>
+        </w:rPr>
+      </w:pPr>
+      <w:r>
+        <w:rPr>
+          <w:sz w:val="24"/>
+          <w:szCs w:val="24"/>
+        </w:rPr>
+        <w:t>Viene generato il salto a begin_label alla fine del corpo del while, per poter rivalutare la condizione del ciclo.</w:t>
+      </w:r>
+    </w:p>
+    <w:p>
+      <w:pPr>
+        <w:pStyle w:val="Paragrafoelenco"/>
+        <w:numPr>
+          <w:ilvl w:val="0"/>
+          <w:numId w:val="11"/>
+        </w:numPr>
+        <w:jc w:val="both"/>
+        <w:rPr>
+          <w:sz w:val="24"/>
+          <w:szCs w:val="24"/>
+        </w:rPr>
+      </w:pPr>
+      <w:r>
+        <w:rPr>
+          <w:sz w:val="24"/>
+          <w:szCs w:val="24"/>
+        </w:rPr>
+        <w:t>Viene stampata l’etichetta next_label.</w:t>
+      </w:r>
+    </w:p>
+    <w:p>
+      <w:pPr>
+        <w:jc w:val="both"/>
+        <w:rPr>
+          <w:sz w:val="24"/>
+          <w:szCs w:val="24"/>
+        </w:rPr>
+      </w:pPr>
+    </w:p>
+    <w:p>
+      <w:pPr>
+        <w:jc w:val="both"/>
+        <w:rPr>
+          <w:sz w:val="24"/>
+          <w:szCs w:val="24"/>
+        </w:rPr>
+      </w:pPr>
+      <w:r>
+        <w:rPr>
+          <w:sz w:val="24"/>
+          <w:szCs w:val="24"/>
+        </w:rPr>
+        <w:t xml:space="preserve">Nell’implementazione delle istruzioni </w:t>
+      </w:r>
+      <w:r>
+        <w:rPr>
+          <w:rFonts w:ascii="Courier New" w:hAnsi="Courier New" w:cs="Courier New"/>
           <w:sz w:val="24"/>
           <w:szCs w:val="24"/>
         </w:rPr>
         <w:t>if</w:t>
       </w:r>
-      <w:proofErr w:type="spellEnd"/>
       <w:r>
         <w:rPr>
           <w:sz w:val="24"/>
@@ -3820,318 +3116,207 @@
         </w:rPr>
         <w:t xml:space="preserve"> e </w:t>
       </w:r>
-      <w:proofErr w:type="spellStart"/>
-      <w:r>
-        <w:rPr>
+      <w:r>
+        <w:rPr>
+          <w:rFonts w:ascii="Courier New" w:hAnsi="Courier New" w:cs="Courier New"/>
+          <w:sz w:val="24"/>
+          <w:szCs w:val="24"/>
+        </w:rPr>
+        <w:t>while</w:t>
+      </w:r>
+      <w:r>
+        <w:rPr>
+          <w:sz w:val="24"/>
+          <w:szCs w:val="24"/>
+        </w:rPr>
+        <w:t xml:space="preserve"> </w:t>
+      </w:r>
+      <w:r>
+        <w:rPr>
+          <w:sz w:val="24"/>
+          <w:szCs w:val="24"/>
+        </w:rPr>
+        <w:t>vengono usati dei salti</w:t>
+      </w:r>
+      <w:r>
+        <w:rPr>
+          <w:sz w:val="24"/>
+          <w:szCs w:val="24"/>
+        </w:rPr>
+        <w:t xml:space="preserve"> </w:t>
+      </w:r>
+      <w:r>
+        <w:rPr>
+          <w:sz w:val="24"/>
+          <w:szCs w:val="24"/>
+        </w:rPr>
+        <w:t>incondizionati aggiuntivi</w:t>
+      </w:r>
+      <w:r>
+        <w:rPr>
+          <w:sz w:val="24"/>
+          <w:szCs w:val="24"/>
+        </w:rPr>
+        <w:t xml:space="preserve"> </w:t>
+      </w:r>
+      <w:r>
+        <w:rPr>
+          <w:sz w:val="24"/>
+          <w:szCs w:val="24"/>
+        </w:rPr>
+        <w:t xml:space="preserve">non necessari (come il salto a true_label nell’istruzione </w:t>
+      </w:r>
+      <w:r>
+        <w:rPr>
+          <w:rFonts w:ascii="Courier New" w:hAnsi="Courier New" w:cs="Courier New"/>
+          <w:sz w:val="24"/>
+          <w:szCs w:val="24"/>
+        </w:rPr>
+        <w:t>while</w:t>
+      </w:r>
+      <w:r>
+        <w:rPr>
+          <w:sz w:val="24"/>
+          <w:szCs w:val="24"/>
+        </w:rPr>
+        <w:t xml:space="preserve"> o il salto ad uno dei due rami di un’istruzione </w:t>
+      </w:r>
+      <w:r>
+        <w:rPr>
+          <w:rFonts w:ascii="Courier New" w:hAnsi="Courier New" w:cs="Courier New"/>
           <w:sz w:val="24"/>
           <w:szCs w:val="24"/>
         </w:rPr>
         <w:t>if</w:t>
       </w:r>
-      <w:proofErr w:type="spellEnd"/>
-      <w:r>
-        <w:rPr>
-          <w:sz w:val="24"/>
-          <w:szCs w:val="24"/>
-        </w:rPr>
-        <w:t xml:space="preserve">-else condividono </w:t>
-      </w:r>
-      <w:r>
-        <w:rPr>
-          <w:sz w:val="24"/>
-          <w:szCs w:val="24"/>
-        </w:rPr>
-        <w:t>la stessa parte iniziale</w:t>
-      </w:r>
-      <w:r>
-        <w:rPr>
-          <w:sz w:val="24"/>
-          <w:szCs w:val="24"/>
-        </w:rPr>
-        <w:t xml:space="preserve">, se si usano </w:t>
-      </w:r>
-      <w:proofErr w:type="spellStart"/>
-      <w:r>
-        <w:rPr>
-          <w:sz w:val="24"/>
-          <w:szCs w:val="24"/>
-        </w:rPr>
-        <w:t>mid</w:t>
-      </w:r>
-      <w:proofErr w:type="spellEnd"/>
-      <w:r>
-        <w:rPr>
-          <w:sz w:val="24"/>
-          <w:szCs w:val="24"/>
-        </w:rPr>
-        <w:t>-rule action differenti per implementare gli attributi ereditati che sono diversi nei due casi (</w:t>
-      </w:r>
-      <w:proofErr w:type="spellStart"/>
-      <w:r>
-        <w:rPr>
-          <w:sz w:val="24"/>
-          <w:szCs w:val="24"/>
-        </w:rPr>
-        <w:t>false_label</w:t>
-      </w:r>
-      <w:proofErr w:type="spellEnd"/>
-      <w:r>
-        <w:rPr>
-          <w:sz w:val="24"/>
-          <w:szCs w:val="24"/>
-        </w:rPr>
-        <w:t xml:space="preserve"> </w:t>
-      </w:r>
-      <w:r>
-        <w:rPr>
-          <w:sz w:val="24"/>
-          <w:szCs w:val="24"/>
-        </w:rPr>
-        <w:t>nel primo</w:t>
-      </w:r>
-      <w:r>
-        <w:rPr>
-          <w:sz w:val="24"/>
-          <w:szCs w:val="24"/>
-        </w:rPr>
-        <w:t xml:space="preserve"> caso coincide con </w:t>
-      </w:r>
-      <w:proofErr w:type="spellStart"/>
-      <w:r>
-        <w:rPr>
-          <w:sz w:val="24"/>
-          <w:szCs w:val="24"/>
-        </w:rPr>
-        <w:t>next</w:t>
-      </w:r>
-      <w:proofErr w:type="spellEnd"/>
-      <w:r>
-        <w:rPr>
-          <w:sz w:val="24"/>
-          <w:szCs w:val="24"/>
-        </w:rPr>
-        <w:t xml:space="preserve"> mentre nel</w:t>
-      </w:r>
-      <w:r>
-        <w:rPr>
-          <w:sz w:val="24"/>
-          <w:szCs w:val="24"/>
-        </w:rPr>
-        <w:t xml:space="preserve"> secondo caso</w:t>
-      </w:r>
-      <w:r>
-        <w:rPr>
-          <w:sz w:val="24"/>
-          <w:szCs w:val="24"/>
-        </w:rPr>
-        <w:t xml:space="preserve"> viene creato)</w:t>
-      </w:r>
-      <w:r>
-        <w:rPr>
-          <w:sz w:val="24"/>
-          <w:szCs w:val="24"/>
-        </w:rPr>
-        <w:t xml:space="preserve"> si verificano dei conflitti reduce/reduce dato che i token sono gli stessi ma </w:t>
-      </w:r>
-      <w:proofErr w:type="spellStart"/>
-      <w:r>
-        <w:rPr>
-          <w:sz w:val="24"/>
-          <w:szCs w:val="24"/>
-        </w:rPr>
-        <w:t>bison</w:t>
-      </w:r>
-      <w:proofErr w:type="spellEnd"/>
-      <w:r>
-        <w:rPr>
-          <w:sz w:val="24"/>
-          <w:szCs w:val="24"/>
-        </w:rPr>
-        <w:t xml:space="preserve"> non sa che azione eseguire. Per risolvere questo problema abbiamo usato un trucco: </w:t>
-      </w:r>
-      <w:r>
-        <w:rPr>
-          <w:sz w:val="24"/>
-          <w:szCs w:val="24"/>
-        </w:rPr>
-        <w:t>la prima parte dell’</w:t>
-      </w:r>
-      <w:proofErr w:type="spellStart"/>
-      <w:r>
-        <w:rPr>
-          <w:sz w:val="24"/>
-          <w:szCs w:val="24"/>
-        </w:rPr>
-        <w:t>if</w:t>
-      </w:r>
-      <w:proofErr w:type="spellEnd"/>
-      <w:r>
-        <w:rPr>
-          <w:sz w:val="24"/>
-          <w:szCs w:val="24"/>
-        </w:rPr>
-        <w:t xml:space="preserve"> è la stessa per entrambi i casi quindi </w:t>
-      </w:r>
-      <w:proofErr w:type="spellStart"/>
-      <w:r>
-        <w:rPr>
-          <w:sz w:val="24"/>
-          <w:szCs w:val="24"/>
-        </w:rPr>
-        <w:t>next</w:t>
-      </w:r>
-      <w:r>
-        <w:rPr>
-          <w:sz w:val="24"/>
-          <w:szCs w:val="24"/>
-        </w:rPr>
-        <w:t>_label</w:t>
-      </w:r>
-      <w:proofErr w:type="spellEnd"/>
-      <w:r>
-        <w:rPr>
-          <w:sz w:val="24"/>
-          <w:szCs w:val="24"/>
-        </w:rPr>
-        <w:t xml:space="preserve"> coincide con </w:t>
-      </w:r>
-      <w:proofErr w:type="spellStart"/>
-      <w:r>
-        <w:rPr>
-          <w:sz w:val="24"/>
-          <w:szCs w:val="24"/>
-        </w:rPr>
-        <w:t>false_label</w:t>
-      </w:r>
-      <w:proofErr w:type="spellEnd"/>
-      <w:r>
-        <w:rPr>
-          <w:sz w:val="24"/>
-          <w:szCs w:val="24"/>
-        </w:rPr>
-        <w:t xml:space="preserve">, dopo aver processato il token “ELSE” devo assegnare a </w:t>
-      </w:r>
-      <w:proofErr w:type="spellStart"/>
-      <w:r>
-        <w:rPr>
-          <w:sz w:val="24"/>
-          <w:szCs w:val="24"/>
-        </w:rPr>
-        <w:t>next</w:t>
-      </w:r>
-      <w:r>
-        <w:rPr>
-          <w:sz w:val="24"/>
-          <w:szCs w:val="24"/>
-        </w:rPr>
-        <w:t>_label</w:t>
-      </w:r>
-      <w:proofErr w:type="spellEnd"/>
-      <w:r>
-        <w:rPr>
-          <w:sz w:val="24"/>
-          <w:szCs w:val="24"/>
-        </w:rPr>
-        <w:t xml:space="preserve"> una nuova label</w:t>
-      </w:r>
-      <w:r>
-        <w:rPr>
-          <w:sz w:val="24"/>
-          <w:szCs w:val="24"/>
-        </w:rPr>
-        <w:t>.</w:t>
-      </w:r>
-      <w:r>
-        <w:rPr>
-          <w:sz w:val="24"/>
-          <w:szCs w:val="24"/>
-        </w:rPr>
-        <w:t xml:space="preserve"> Questo è possibile grazie al fatto che nell’</w:t>
-      </w:r>
-      <w:proofErr w:type="spellStart"/>
-      <w:r>
-        <w:rPr>
-          <w:sz w:val="24"/>
-          <w:szCs w:val="24"/>
-        </w:rPr>
-        <w:t>if</w:t>
-      </w:r>
-      <w:proofErr w:type="spellEnd"/>
-      <w:r>
-        <w:rPr>
-          <w:sz w:val="24"/>
-          <w:szCs w:val="24"/>
-        </w:rPr>
-        <w:t xml:space="preserve">-else la label </w:t>
-      </w:r>
-      <w:proofErr w:type="spellStart"/>
-      <w:r>
-        <w:rPr>
-          <w:sz w:val="24"/>
-          <w:szCs w:val="24"/>
-        </w:rPr>
-        <w:t>next</w:t>
-      </w:r>
-      <w:proofErr w:type="spellEnd"/>
-      <w:r>
-        <w:rPr>
-          <w:sz w:val="24"/>
-          <w:szCs w:val="24"/>
-        </w:rPr>
-        <w:t xml:space="preserve"> viene stampata solo dopo aver processato il token </w:t>
-      </w:r>
-      <w:r>
-        <w:rPr>
-          <w:sz w:val="24"/>
-          <w:szCs w:val="24"/>
-        </w:rPr>
-        <w:t>“</w:t>
-      </w:r>
-      <w:r>
-        <w:rPr>
-          <w:sz w:val="24"/>
-          <w:szCs w:val="24"/>
-        </w:rPr>
-        <w:t>ELSE</w:t>
-      </w:r>
-      <w:r>
-        <w:rPr>
-          <w:sz w:val="24"/>
-          <w:szCs w:val="24"/>
-        </w:rPr>
-        <w:t>”</w:t>
-      </w:r>
-      <w:r>
-        <w:rPr>
-          <w:sz w:val="24"/>
-          <w:szCs w:val="24"/>
-        </w:rPr>
-        <w:t>.</w:t>
-      </w:r>
-    </w:p>
-    <w:p>
-      <w:pPr>
-        <w:ind w:left="360"/>
-        <w:jc w:val="both"/>
-        <w:rPr>
-          <w:sz w:val="24"/>
-          <w:szCs w:val="24"/>
-        </w:rPr>
-      </w:pPr>
-    </w:p>
-    <w:p>
-      <w:pPr>
-        <w:ind w:left="360"/>
-        <w:jc w:val="both"/>
-        <w:rPr>
-          <w:sz w:val="24"/>
-          <w:szCs w:val="24"/>
-        </w:rPr>
-      </w:pPr>
-    </w:p>
-    <w:p>
-      <w:pPr>
-        <w:ind w:left="360"/>
+      <w:r>
+        <w:rPr>
+          <w:sz w:val="24"/>
+          <w:szCs w:val="24"/>
+        </w:rPr>
+        <w:t>), tuttavia</w:t>
+      </w:r>
+      <w:r>
+        <w:rPr>
+          <w:sz w:val="24"/>
+          <w:szCs w:val="24"/>
+        </w:rPr>
+        <w:t>, nonostante ciò, il</w:t>
+      </w:r>
+      <w:r>
+        <w:rPr>
+          <w:sz w:val="24"/>
+          <w:szCs w:val="24"/>
+        </w:rPr>
+        <w:t xml:space="preserve"> codice</w:t>
+      </w:r>
+      <w:r>
+        <w:rPr>
+          <w:sz w:val="24"/>
+          <w:szCs w:val="24"/>
+        </w:rPr>
+        <w:t xml:space="preserve"> 3AC ottenuto </w:t>
+      </w:r>
+      <w:r>
+        <w:rPr>
+          <w:sz w:val="24"/>
+          <w:szCs w:val="24"/>
+        </w:rPr>
+        <w:t>risulta essere</w:t>
+      </w:r>
+      <w:r>
+        <w:rPr>
+          <w:sz w:val="24"/>
+          <w:szCs w:val="24"/>
+        </w:rPr>
+        <w:t xml:space="preserve"> corretto.</w:t>
+      </w:r>
+    </w:p>
+    <w:p>
+      <w:pPr>
+        <w:jc w:val="both"/>
+        <w:rPr>
+          <w:sz w:val="24"/>
+          <w:szCs w:val="24"/>
+        </w:rPr>
+      </w:pPr>
+    </w:p>
+    <w:p>
+      <w:pPr>
+        <w:jc w:val="both"/>
+        <w:rPr>
+          <w:sz w:val="24"/>
+          <w:szCs w:val="24"/>
+        </w:rPr>
+      </w:pPr>
+      <w:r>
+        <w:rPr>
+          <w:sz w:val="24"/>
+          <w:szCs w:val="24"/>
+        </w:rPr>
+        <w:lastRenderedPageBreak/>
+        <w:t xml:space="preserve">Nell’implementazione del compilatore, abbiamo creato la macro “PROJECT_LOGGING” per abilitare o disabilitare la stampa in </w:t>
+      </w:r>
+      <w:r>
+        <w:rPr>
+          <w:i/>
+          <w:iCs/>
+          <w:sz w:val="24"/>
+          <w:szCs w:val="24"/>
+        </w:rPr>
+        <w:t>output</w:t>
+      </w:r>
+      <w:r>
+        <w:rPr>
+          <w:sz w:val="24"/>
+          <w:szCs w:val="24"/>
+        </w:rPr>
+        <w:t xml:space="preserve"> di stringhe di </w:t>
+      </w:r>
+      <w:r>
+        <w:rPr>
+          <w:i/>
+          <w:iCs/>
+          <w:sz w:val="24"/>
+          <w:szCs w:val="24"/>
+        </w:rPr>
+        <w:t>log</w:t>
+      </w:r>
+      <w:r>
+        <w:rPr>
+          <w:sz w:val="24"/>
+          <w:szCs w:val="24"/>
+        </w:rPr>
+        <w:t xml:space="preserve">, al fine di </w:t>
+      </w:r>
+      <w:r>
+        <w:rPr>
+          <w:i/>
+          <w:iCs/>
+          <w:sz w:val="24"/>
+          <w:szCs w:val="24"/>
+        </w:rPr>
+        <w:t>debuggare</w:t>
+      </w:r>
+      <w:r>
+        <w:rPr>
+          <w:sz w:val="24"/>
+          <w:szCs w:val="24"/>
+        </w:rPr>
+        <w:t xml:space="preserve"> più facilmente il codice del progetto.</w:t>
+      </w:r>
+    </w:p>
+    <w:p>
+      <w:pPr>
+        <w:jc w:val="both"/>
+        <w:rPr>
+          <w:sz w:val="24"/>
+          <w:szCs w:val="24"/>
+        </w:rPr>
+      </w:pPr>
+    </w:p>
+    <w:p>
+      <w:pPr>
         <w:jc w:val="both"/>
         <w:rPr>
           <w:b/>
@@ -4147,27 +3332,527 @@
           <w:sz w:val="28"/>
           <w:szCs w:val="28"/>
         </w:rPr>
-        <w:t>3</w:t>
-      </w:r>
-      <w:r>
+        <w:t>3.  Principali difficoltà riscontrate</w:t>
+      </w:r>
+    </w:p>
+    <w:p>
+      <w:pPr>
+        <w:jc w:val="both"/>
+        <w:rPr>
+          <w:sz w:val="24"/>
+          <w:szCs w:val="24"/>
+        </w:rPr>
+      </w:pPr>
+      <w:r>
+        <w:rPr>
+          <w:sz w:val="24"/>
+          <w:szCs w:val="24"/>
+        </w:rPr>
+        <w:t>Le maggiori difficoltà riscontrate durante lo sviluppo del compilatore sono state:</w:t>
+      </w:r>
+    </w:p>
+    <w:p>
+      <w:pPr>
+        <w:pStyle w:val="Paragrafoelenco"/>
+        <w:numPr>
+          <w:ilvl w:val="0"/>
+          <w:numId w:val="12"/>
+        </w:numPr>
+        <w:jc w:val="both"/>
+        <w:rPr>
+          <w:sz w:val="24"/>
+          <w:szCs w:val="24"/>
+        </w:rPr>
+      </w:pPr>
+      <w:r>
+        <w:rPr>
+          <w:sz w:val="24"/>
+          <w:szCs w:val="24"/>
+        </w:rPr>
+        <w:t>L</w:t>
+      </w:r>
+      <w:r>
+        <w:rPr>
+          <w:sz w:val="24"/>
+          <w:szCs w:val="24"/>
+        </w:rPr>
+        <w:t>a gestione degli attributi ereditati: inizialmente abbiamo provato a</w:t>
+      </w:r>
+      <w:r>
+        <w:rPr>
+          <w:sz w:val="24"/>
+          <w:szCs w:val="24"/>
+        </w:rPr>
+        <w:t>d</w:t>
+      </w:r>
+      <w:r>
+        <w:rPr>
+          <w:sz w:val="24"/>
+          <w:szCs w:val="24"/>
+        </w:rPr>
+        <w:t xml:space="preserve"> implementarli usando la SDD presente nelle slide</w:t>
+      </w:r>
+      <w:r>
+        <w:rPr>
+          <w:sz w:val="24"/>
+          <w:szCs w:val="24"/>
+        </w:rPr>
+        <w:t xml:space="preserve"> viste a </w:t>
+      </w:r>
+      <w:r>
+        <w:rPr>
+          <w:sz w:val="24"/>
+          <w:szCs w:val="24"/>
+        </w:rPr>
+        <w:t>lezione, tuttavia</w:t>
+      </w:r>
+      <w:r>
+        <w:rPr>
+          <w:sz w:val="24"/>
+          <w:szCs w:val="24"/>
+        </w:rPr>
+        <w:t xml:space="preserve"> abbiamo riscontrato difficoltà riguardo la gestione dello </w:t>
+      </w:r>
+      <w:r>
+        <w:rPr>
+          <w:i/>
+          <w:iCs/>
+          <w:sz w:val="24"/>
+          <w:szCs w:val="24"/>
+        </w:rPr>
+        <w:t>stack</w:t>
+      </w:r>
+      <w:r>
+        <w:rPr>
+          <w:sz w:val="24"/>
+          <w:szCs w:val="24"/>
+        </w:rPr>
+        <w:t>.</w:t>
+      </w:r>
+    </w:p>
+    <w:p>
+      <w:pPr>
+        <w:pStyle w:val="Paragrafoelenco"/>
+        <w:numPr>
+          <w:ilvl w:val="0"/>
+          <w:numId w:val="12"/>
+        </w:numPr>
+        <w:jc w:val="both"/>
+        <w:rPr>
+          <w:sz w:val="24"/>
+          <w:szCs w:val="24"/>
+        </w:rPr>
+      </w:pPr>
+      <w:r>
+        <w:rPr>
+          <w:sz w:val="24"/>
+          <w:szCs w:val="24"/>
+        </w:rPr>
+        <w:t>La gestione dell’a</w:t>
+      </w:r>
+      <w:r>
+        <w:rPr>
+          <w:sz w:val="24"/>
+          <w:szCs w:val="24"/>
+        </w:rPr>
+        <w:t xml:space="preserve">mbiguità dovuta al dangling-else: a causa del fatto che le due istruzioni </w:t>
+      </w:r>
+      <w:r>
+        <w:rPr>
+          <w:rFonts w:ascii="Courier New" w:hAnsi="Courier New" w:cs="Courier New"/>
+          <w:sz w:val="24"/>
+          <w:szCs w:val="24"/>
+        </w:rPr>
+        <w:t>if</w:t>
+      </w:r>
+      <w:r>
+        <w:rPr>
+          <w:sz w:val="24"/>
+          <w:szCs w:val="24"/>
+        </w:rPr>
+        <w:t xml:space="preserve"> e </w:t>
+      </w:r>
+      <w:r>
+        <w:rPr>
+          <w:rFonts w:ascii="Courier New" w:hAnsi="Courier New" w:cs="Courier New"/>
+          <w:sz w:val="24"/>
+          <w:szCs w:val="24"/>
+        </w:rPr>
+        <w:t>if</w:t>
+      </w:r>
+      <w:r>
+        <w:rPr>
+          <w:sz w:val="24"/>
+          <w:szCs w:val="24"/>
+        </w:rPr>
+        <w:t>-</w:t>
+      </w:r>
+      <w:r>
+        <w:rPr>
+          <w:rFonts w:ascii="Courier New" w:hAnsi="Courier New" w:cs="Courier New"/>
+          <w:sz w:val="24"/>
+          <w:szCs w:val="24"/>
+        </w:rPr>
+        <w:t>else</w:t>
+      </w:r>
+      <w:r>
+        <w:rPr>
+          <w:sz w:val="24"/>
+          <w:szCs w:val="24"/>
+        </w:rPr>
+        <w:t xml:space="preserve"> condividono </w:t>
+      </w:r>
+      <w:r>
+        <w:rPr>
+          <w:sz w:val="24"/>
+          <w:szCs w:val="24"/>
+        </w:rPr>
+        <w:t>la stessa parte iniziale</w:t>
+      </w:r>
+      <w:r>
+        <w:rPr>
+          <w:sz w:val="24"/>
+          <w:szCs w:val="24"/>
+        </w:rPr>
+        <w:t xml:space="preserve">, </w:t>
+      </w:r>
+      <w:r>
+        <w:rPr>
+          <w:sz w:val="24"/>
+          <w:szCs w:val="24"/>
+        </w:rPr>
+        <w:t>qualora</w:t>
+      </w:r>
+      <w:r>
+        <w:rPr>
+          <w:sz w:val="24"/>
+          <w:szCs w:val="24"/>
+        </w:rPr>
+        <w:t xml:space="preserve"> si us</w:t>
+      </w:r>
+      <w:r>
+        <w:rPr>
+          <w:sz w:val="24"/>
+          <w:szCs w:val="24"/>
+        </w:rPr>
+        <w:t>i</w:t>
+      </w:r>
+      <w:r>
+        <w:rPr>
+          <w:sz w:val="24"/>
+          <w:szCs w:val="24"/>
+        </w:rPr>
+        <w:t xml:space="preserve">no </w:t>
+      </w:r>
+      <w:r>
+        <w:rPr>
+          <w:i/>
+          <w:iCs/>
+          <w:sz w:val="24"/>
+          <w:szCs w:val="24"/>
+        </w:rPr>
+        <w:t>mid-rule action</w:t>
+      </w:r>
+      <w:r>
+        <w:rPr>
+          <w:sz w:val="24"/>
+          <w:szCs w:val="24"/>
+        </w:rPr>
+        <w:t xml:space="preserve"> differenti per implementare gli attributi ereditati </w:t>
+      </w:r>
+      <w:r>
+        <w:rPr>
+          <w:sz w:val="24"/>
+          <w:szCs w:val="24"/>
+        </w:rPr>
+        <w:t xml:space="preserve">si verificano dei conflitti </w:t>
+      </w:r>
+      <w:r>
+        <w:rPr>
+          <w:i/>
+          <w:iCs/>
+          <w:sz w:val="24"/>
+          <w:szCs w:val="24"/>
+        </w:rPr>
+        <w:t>reduce</w:t>
+      </w:r>
+      <w:r>
+        <w:rPr>
+          <w:sz w:val="24"/>
+          <w:szCs w:val="24"/>
+        </w:rPr>
+        <w:t>/</w:t>
+      </w:r>
+      <w:r>
+        <w:rPr>
+          <w:i/>
+          <w:iCs/>
+          <w:sz w:val="24"/>
+          <w:szCs w:val="24"/>
+        </w:rPr>
+        <w:t>reduce</w:t>
+      </w:r>
+      <w:r>
+        <w:rPr>
+          <w:sz w:val="24"/>
+          <w:szCs w:val="24"/>
+        </w:rPr>
+        <w:t>, poi</w:t>
+      </w:r>
+      <w:r>
+        <w:rPr>
+          <w:sz w:val="24"/>
+          <w:szCs w:val="24"/>
+        </w:rPr>
+        <w:t>ch</w:t>
+      </w:r>
+      <w:r>
+        <w:rPr>
+          <w:sz w:val="24"/>
+          <w:szCs w:val="24"/>
+        </w:rPr>
+        <w:t>é</w:t>
+      </w:r>
+      <w:r>
+        <w:rPr>
+          <w:sz w:val="24"/>
+          <w:szCs w:val="24"/>
+        </w:rPr>
+        <w:t xml:space="preserve"> i token</w:t>
+      </w:r>
+      <w:r>
+        <w:rPr>
+          <w:sz w:val="24"/>
+          <w:szCs w:val="24"/>
+        </w:rPr>
+        <w:t xml:space="preserve"> </w:t>
+      </w:r>
+      <w:r>
+        <w:rPr>
+          <w:sz w:val="24"/>
+          <w:szCs w:val="24"/>
+        </w:rPr>
+        <w:t xml:space="preserve">sono gli stessi ma </w:t>
+      </w:r>
+      <w:r>
+        <w:rPr>
+          <w:sz w:val="24"/>
+          <w:szCs w:val="24"/>
+        </w:rPr>
+        <w:t>B</w:t>
+      </w:r>
+      <w:r>
+        <w:rPr>
+          <w:sz w:val="24"/>
+          <w:szCs w:val="24"/>
+        </w:rPr>
+        <w:t xml:space="preserve">ison non sa che azione eseguire. Per risolvere questo problema abbiamo usato un trucco: </w:t>
+      </w:r>
+      <w:r>
+        <w:rPr>
+          <w:sz w:val="24"/>
+          <w:szCs w:val="24"/>
+        </w:rPr>
+        <w:t>la prima parte dell’</w:t>
+      </w:r>
+      <w:r>
+        <w:rPr>
+          <w:rFonts w:ascii="Courier New" w:hAnsi="Courier New" w:cs="Courier New"/>
+          <w:sz w:val="24"/>
+          <w:szCs w:val="24"/>
+        </w:rPr>
+        <w:t>if</w:t>
+      </w:r>
+      <w:r>
+        <w:rPr>
+          <w:sz w:val="24"/>
+          <w:szCs w:val="24"/>
+        </w:rPr>
+        <w:t xml:space="preserve"> è la stessa per entrambi i casi</w:t>
+      </w:r>
+      <w:r>
+        <w:rPr>
+          <w:sz w:val="24"/>
+          <w:szCs w:val="24"/>
+        </w:rPr>
+        <w:t>,</w:t>
+      </w:r>
+      <w:r>
+        <w:rPr>
+          <w:sz w:val="24"/>
+          <w:szCs w:val="24"/>
+        </w:rPr>
+        <w:t xml:space="preserve"> quindi next</w:t>
+      </w:r>
+      <w:r>
+        <w:rPr>
+          <w:sz w:val="24"/>
+          <w:szCs w:val="24"/>
+        </w:rPr>
+        <w:t>_label</w:t>
+      </w:r>
+      <w:r>
+        <w:rPr>
+          <w:sz w:val="24"/>
+          <w:szCs w:val="24"/>
+        </w:rPr>
+        <w:t xml:space="preserve"> coincide con false_label, dopo aver processato il token </w:t>
+      </w:r>
+      <w:r>
+        <w:rPr>
+          <w:rFonts w:ascii="Courier New" w:hAnsi="Courier New" w:cs="Courier New"/>
+          <w:sz w:val="24"/>
+          <w:szCs w:val="24"/>
+        </w:rPr>
+        <w:t>else</w:t>
+      </w:r>
+      <w:r>
+        <w:rPr>
+          <w:sz w:val="24"/>
+          <w:szCs w:val="24"/>
+        </w:rPr>
+        <w:t xml:space="preserve"> devo assegnare a next</w:t>
+      </w:r>
+      <w:r>
+        <w:rPr>
+          <w:sz w:val="24"/>
+          <w:szCs w:val="24"/>
+        </w:rPr>
+        <w:t>_label</w:t>
+      </w:r>
+      <w:r>
+        <w:rPr>
+          <w:sz w:val="24"/>
+          <w:szCs w:val="24"/>
+        </w:rPr>
+        <w:t xml:space="preserve"> una nuova label</w:t>
+      </w:r>
+      <w:r>
+        <w:rPr>
+          <w:sz w:val="24"/>
+          <w:szCs w:val="24"/>
+        </w:rPr>
+        <w:t>.</w:t>
+      </w:r>
+      <w:r>
+        <w:rPr>
+          <w:sz w:val="24"/>
+          <w:szCs w:val="24"/>
+        </w:rPr>
+        <w:t xml:space="preserve"> Questo è possibile grazie al fatto che nell’</w:t>
+      </w:r>
+      <w:r>
+        <w:rPr>
+          <w:rFonts w:ascii="Courier New" w:hAnsi="Courier New" w:cs="Courier New"/>
+          <w:sz w:val="24"/>
+          <w:szCs w:val="24"/>
+        </w:rPr>
+        <w:t>if</w:t>
+      </w:r>
+      <w:r>
+        <w:rPr>
+          <w:sz w:val="24"/>
+          <w:szCs w:val="24"/>
+        </w:rPr>
+        <w:t>-</w:t>
+      </w:r>
+      <w:r>
+        <w:rPr>
+          <w:rFonts w:ascii="Courier New" w:hAnsi="Courier New" w:cs="Courier New"/>
+          <w:sz w:val="24"/>
+          <w:szCs w:val="24"/>
+        </w:rPr>
+        <w:t>else</w:t>
+      </w:r>
+      <w:r>
+        <w:rPr>
+          <w:sz w:val="24"/>
+          <w:szCs w:val="24"/>
+        </w:rPr>
+        <w:t xml:space="preserve"> la label next</w:t>
+      </w:r>
+      <w:r>
+        <w:rPr>
+          <w:sz w:val="24"/>
+          <w:szCs w:val="24"/>
+        </w:rPr>
+        <w:t>_label</w:t>
+      </w:r>
+      <w:r>
+        <w:rPr>
+          <w:sz w:val="24"/>
+          <w:szCs w:val="24"/>
+        </w:rPr>
+        <w:t xml:space="preserve"> viene stampata sol</w:t>
+      </w:r>
+      <w:r>
+        <w:rPr>
+          <w:sz w:val="24"/>
+          <w:szCs w:val="24"/>
+        </w:rPr>
+        <w:t>amente</w:t>
+      </w:r>
+      <w:r>
+        <w:rPr>
+          <w:sz w:val="24"/>
+          <w:szCs w:val="24"/>
+        </w:rPr>
+        <w:t xml:space="preserve"> dopo aver processato il token </w:t>
+      </w:r>
+      <w:r>
+        <w:rPr>
+          <w:rFonts w:ascii="Courier New" w:hAnsi="Courier New" w:cs="Courier New"/>
+          <w:sz w:val="24"/>
+          <w:szCs w:val="24"/>
+        </w:rPr>
+        <w:t>else</w:t>
+      </w:r>
+      <w:r>
+        <w:rPr>
+          <w:sz w:val="24"/>
+          <w:szCs w:val="24"/>
+        </w:rPr>
+        <w:t>.</w:t>
+      </w:r>
+    </w:p>
+    <w:p>
+      <w:pPr>
+        <w:jc w:val="both"/>
+        <w:rPr>
+          <w:sz w:val="24"/>
+          <w:szCs w:val="24"/>
+        </w:rPr>
+      </w:pPr>
+    </w:p>
+    <w:p>
+      <w:pPr>
+        <w:ind w:left="360"/>
+        <w:jc w:val="both"/>
         <w:rPr>
           <w:b/>
           <w:bCs/>
           <w:sz w:val="28"/>
           <w:szCs w:val="28"/>
         </w:rPr>
+      </w:pPr>
+      <w:r>
+        <w:rPr>
+          <w:b/>
+          <w:bCs/>
+          <w:sz w:val="28"/>
+          <w:szCs w:val="28"/>
+        </w:rPr>
+        <w:t>4</w:t>
+      </w:r>
+      <w:r>
+        <w:rPr>
+          <w:b/>
+          <w:bCs/>
+          <w:sz w:val="28"/>
+          <w:szCs w:val="28"/>
+        </w:rPr>
         <w:t>.  Bibliografia</w:t>
       </w:r>
-    </w:p>
-    <w:p>
-      <w:pPr>
-        <w:ind w:left="360"/>
-        <w:jc w:val="both"/>
-        <w:rPr>
-          <w:sz w:val="24"/>
-          <w:szCs w:val="24"/>
-        </w:rPr>
-      </w:pPr>
     </w:p>
     <w:p>
       <w:pPr>
@@ -4481,6 +4166,92 @@
     </w:lvl>
   </w:abstractNum>
   <w:abstractNum w:abstractNumId="3" w15:restartNumberingAfterBreak="0">
+    <w:nsid w:val="2AA64DF5"/>
+    <w:multiLevelType w:val="hybridMultilevel"/>
+    <w:tmpl w:val="F8E4E522"/>
+    <w:lvl w:ilvl="0" w:tplc="0410000F">
+      <w:start w:val="1"/>
+      <w:numFmt w:val="decimal"/>
+      <w:lvlText w:val="%1."/>
+      <w:lvlJc w:val="left"/>
+      <w:pPr>
+        <w:ind w:left="720" w:hanging="360"/>
+      </w:pPr>
+    </w:lvl>
+    <w:lvl w:ilvl="1" w:tplc="04100019">
+      <w:start w:val="1"/>
+      <w:numFmt w:val="lowerLetter"/>
+      <w:lvlText w:val="%2."/>
+      <w:lvlJc w:val="left"/>
+      <w:pPr>
+        <w:ind w:left="1440" w:hanging="360"/>
+      </w:pPr>
+    </w:lvl>
+    <w:lvl w:ilvl="2" w:tplc="0410001B" w:tentative="1">
+      <w:start w:val="1"/>
+      <w:numFmt w:val="lowerRoman"/>
+      <w:lvlText w:val="%3."/>
+      <w:lvlJc w:val="right"/>
+      <w:pPr>
+        <w:ind w:left="2160" w:hanging="180"/>
+      </w:pPr>
+    </w:lvl>
+    <w:lvl w:ilvl="3" w:tplc="0410000F" w:tentative="1">
+      <w:start w:val="1"/>
+      <w:numFmt w:val="decimal"/>
+      <w:lvlText w:val="%4."/>
+      <w:lvlJc w:val="left"/>
+      <w:pPr>
+        <w:ind w:left="2880" w:hanging="360"/>
+      </w:pPr>
+    </w:lvl>
+    <w:lvl w:ilvl="4" w:tplc="04100019" w:tentative="1">
+      <w:start w:val="1"/>
+      <w:numFmt w:val="lowerLetter"/>
+      <w:lvlText w:val="%5."/>
+      <w:lvlJc w:val="left"/>
+      <w:pPr>
+        <w:ind w:left="3600" w:hanging="360"/>
+      </w:pPr>
+    </w:lvl>
+    <w:lvl w:ilvl="5" w:tplc="0410001B" w:tentative="1">
+      <w:start w:val="1"/>
+      <w:numFmt w:val="lowerRoman"/>
+      <w:lvlText w:val="%6."/>
+      <w:lvlJc w:val="right"/>
+      <w:pPr>
+        <w:ind w:left="4320" w:hanging="180"/>
+      </w:pPr>
+    </w:lvl>
+    <w:lvl w:ilvl="6" w:tplc="0410000F" w:tentative="1">
+      <w:start w:val="1"/>
+      <w:numFmt w:val="decimal"/>
+      <w:lvlText w:val="%7."/>
+      <w:lvlJc w:val="left"/>
+      <w:pPr>
+        <w:ind w:left="5040" w:hanging="360"/>
+      </w:pPr>
+    </w:lvl>
+    <w:lvl w:ilvl="7" w:tplc="04100019" w:tentative="1">
+      <w:start w:val="1"/>
+      <w:numFmt w:val="lowerLetter"/>
+      <w:lvlText w:val="%8."/>
+      <w:lvlJc w:val="left"/>
+      <w:pPr>
+        <w:ind w:left="5760" w:hanging="360"/>
+      </w:pPr>
+    </w:lvl>
+    <w:lvl w:ilvl="8" w:tplc="0410001B" w:tentative="1">
+      <w:start w:val="1"/>
+      <w:numFmt w:val="lowerRoman"/>
+      <w:lvlText w:val="%9."/>
+      <w:lvlJc w:val="right"/>
+      <w:pPr>
+        <w:ind w:left="6480" w:hanging="180"/>
+      </w:pPr>
+    </w:lvl>
+  </w:abstractNum>
+  <w:abstractNum w:abstractNumId="4" w15:restartNumberingAfterBreak="0">
     <w:nsid w:val="35703ABE"/>
     <w:multiLevelType w:val="hybridMultilevel"/>
     <w:tmpl w:val="8572093E"/>
@@ -4566,7 +4337,7 @@
       </w:pPr>
     </w:lvl>
   </w:abstractNum>
-  <w:abstractNum w:abstractNumId="4" w15:restartNumberingAfterBreak="0">
+  <w:abstractNum w:abstractNumId="5" w15:restartNumberingAfterBreak="0">
     <w:nsid w:val="3DEA08AA"/>
     <w:multiLevelType w:val="hybridMultilevel"/>
     <w:tmpl w:val="4056B166"/>
@@ -4652,7 +4423,7 @@
       </w:pPr>
     </w:lvl>
   </w:abstractNum>
-  <w:abstractNum w:abstractNumId="5" w15:restartNumberingAfterBreak="0">
+  <w:abstractNum w:abstractNumId="6" w15:restartNumberingAfterBreak="0">
     <w:nsid w:val="41F644FE"/>
     <w:multiLevelType w:val="hybridMultilevel"/>
     <w:tmpl w:val="E88ABDE0"/>
@@ -4738,7 +4509,7 @@
       </w:pPr>
     </w:lvl>
   </w:abstractNum>
-  <w:abstractNum w:abstractNumId="6" w15:restartNumberingAfterBreak="0">
+  <w:abstractNum w:abstractNumId="7" w15:restartNumberingAfterBreak="0">
     <w:nsid w:val="49DB08FD"/>
     <w:multiLevelType w:val="hybridMultilevel"/>
     <w:tmpl w:val="16AE53E6"/>
@@ -4827,7 +4598,96 @@
       </w:pPr>
     </w:lvl>
   </w:abstractNum>
-  <w:abstractNum w:abstractNumId="7" w15:restartNumberingAfterBreak="0">
+  <w:abstractNum w:abstractNumId="8" w15:restartNumberingAfterBreak="0">
+    <w:nsid w:val="526D650F"/>
+    <w:multiLevelType w:val="hybridMultilevel"/>
+    <w:tmpl w:val="8124B8EC"/>
+    <w:lvl w:ilvl="0" w:tplc="04100001">
+      <w:start w:val="1"/>
+      <w:numFmt w:val="bullet"/>
+      <w:lvlText w:val=""/>
+      <w:lvlJc w:val="left"/>
+      <w:pPr>
+        <w:ind w:left="720" w:hanging="360"/>
+      </w:pPr>
+      <w:rPr>
+        <w:rFonts w:ascii="Symbol" w:hAnsi="Symbol" w:hint="default"/>
+      </w:rPr>
+    </w:lvl>
+    <w:lvl w:ilvl="1" w:tplc="04100019" w:tentative="1">
+      <w:start w:val="1"/>
+      <w:numFmt w:val="lowerLetter"/>
+      <w:lvlText w:val="%2."/>
+      <w:lvlJc w:val="left"/>
+      <w:pPr>
+        <w:ind w:left="1440" w:hanging="360"/>
+      </w:pPr>
+    </w:lvl>
+    <w:lvl w:ilvl="2" w:tplc="0410001B" w:tentative="1">
+      <w:start w:val="1"/>
+      <w:numFmt w:val="lowerRoman"/>
+      <w:lvlText w:val="%3."/>
+      <w:lvlJc w:val="right"/>
+      <w:pPr>
+        <w:ind w:left="2160" w:hanging="180"/>
+      </w:pPr>
+    </w:lvl>
+    <w:lvl w:ilvl="3" w:tplc="0410000F" w:tentative="1">
+      <w:start w:val="1"/>
+      <w:numFmt w:val="decimal"/>
+      <w:lvlText w:val="%4."/>
+      <w:lvlJc w:val="left"/>
+      <w:pPr>
+        <w:ind w:left="2880" w:hanging="360"/>
+      </w:pPr>
+    </w:lvl>
+    <w:lvl w:ilvl="4" w:tplc="04100019" w:tentative="1">
+      <w:start w:val="1"/>
+      <w:numFmt w:val="lowerLetter"/>
+      <w:lvlText w:val="%5."/>
+      <w:lvlJc w:val="left"/>
+      <w:pPr>
+        <w:ind w:left="3600" w:hanging="360"/>
+      </w:pPr>
+    </w:lvl>
+    <w:lvl w:ilvl="5" w:tplc="0410001B" w:tentative="1">
+      <w:start w:val="1"/>
+      <w:numFmt w:val="lowerRoman"/>
+      <w:lvlText w:val="%6."/>
+      <w:lvlJc w:val="right"/>
+      <w:pPr>
+        <w:ind w:left="4320" w:hanging="180"/>
+      </w:pPr>
+    </w:lvl>
+    <w:lvl w:ilvl="6" w:tplc="0410000F" w:tentative="1">
+      <w:start w:val="1"/>
+      <w:numFmt w:val="decimal"/>
+      <w:lvlText w:val="%7."/>
+      <w:lvlJc w:val="left"/>
+      <w:pPr>
+        <w:ind w:left="5040" w:hanging="360"/>
+      </w:pPr>
+    </w:lvl>
+    <w:lvl w:ilvl="7" w:tplc="04100019" w:tentative="1">
+      <w:start w:val="1"/>
+      <w:numFmt w:val="lowerLetter"/>
+      <w:lvlText w:val="%8."/>
+      <w:lvlJc w:val="left"/>
+      <w:pPr>
+        <w:ind w:left="5760" w:hanging="360"/>
+      </w:pPr>
+    </w:lvl>
+    <w:lvl w:ilvl="8" w:tplc="0410001B" w:tentative="1">
+      <w:start w:val="1"/>
+      <w:numFmt w:val="lowerRoman"/>
+      <w:lvlText w:val="%9."/>
+      <w:lvlJc w:val="right"/>
+      <w:pPr>
+        <w:ind w:left="6480" w:hanging="180"/>
+      </w:pPr>
+    </w:lvl>
+  </w:abstractNum>
+  <w:abstractNum w:abstractNumId="9" w15:restartNumberingAfterBreak="0">
     <w:nsid w:val="608B6EA4"/>
     <w:multiLevelType w:val="hybridMultilevel"/>
     <w:tmpl w:val="91FC011A"/>
@@ -4940,7 +4800,7 @@
       </w:rPr>
     </w:lvl>
   </w:abstractNum>
-  <w:abstractNum w:abstractNumId="8" w15:restartNumberingAfterBreak="0">
+  <w:abstractNum w:abstractNumId="10" w15:restartNumberingAfterBreak="0">
     <w:nsid w:val="70A6668D"/>
     <w:multiLevelType w:val="hybridMultilevel"/>
     <w:tmpl w:val="0EDEADC8"/>
@@ -5053,7 +4913,7 @@
       </w:rPr>
     </w:lvl>
   </w:abstractNum>
-  <w:abstractNum w:abstractNumId="9" w15:restartNumberingAfterBreak="0">
+  <w:abstractNum w:abstractNumId="11" w15:restartNumberingAfterBreak="0">
     <w:nsid w:val="7D9F0E1E"/>
     <w:multiLevelType w:val="hybridMultilevel"/>
     <w:tmpl w:val="92404618"/>
@@ -5143,31 +5003,37 @@
     <w:abstractNumId w:val="2"/>
   </w:num>
   <w:num w:numId="2">
-    <w:abstractNumId w:val="5"/>
+    <w:abstractNumId w:val="6"/>
   </w:num>
   <w:num w:numId="3">
     <w:abstractNumId w:val="1"/>
   </w:num>
   <w:num w:numId="4">
-    <w:abstractNumId w:val="9"/>
+    <w:abstractNumId w:val="11"/>
   </w:num>
   <w:num w:numId="5">
-    <w:abstractNumId w:val="3"/>
+    <w:abstractNumId w:val="4"/>
   </w:num>
   <w:num w:numId="6">
-    <w:abstractNumId w:val="6"/>
+    <w:abstractNumId w:val="7"/>
   </w:num>
   <w:num w:numId="7">
-    <w:abstractNumId w:val="8"/>
+    <w:abstractNumId w:val="10"/>
   </w:num>
   <w:num w:numId="8">
-    <w:abstractNumId w:val="7"/>
+    <w:abstractNumId w:val="9"/>
   </w:num>
   <w:num w:numId="9">
     <w:abstractNumId w:val="0"/>
   </w:num>
   <w:num w:numId="10">
-    <w:abstractNumId w:val="4"/>
+    <w:abstractNumId w:val="5"/>
+  </w:num>
+  <w:num w:numId="11">
+    <w:abstractNumId w:val="3"/>
+  </w:num>
+  <w:num w:numId="12">
+    <w:abstractNumId w:val="8"/>
   </w:num>
 </w:numbering>
 </file>

</xml_diff>